<commit_message>
Can Changed to Max
Name changed because of confusion.
</commit_message>
<xml_diff>
--- a/4 Scnerio Last sample 16.11.2017.docx
+++ b/4 Scnerio Last sample 16.11.2017.docx
@@ -1,6 +1,6 @@
 
 <file path=word/document.xml><?xml version="1.0" encoding="utf-8"?>
-<w:document xmlns:wpc="http://schemas.microsoft.com/office/word/2010/wordprocessingCanvas" xmlns:mc="http://schemas.openxmlformats.org/markup-compatibility/2006" xmlns:o="urn:schemas-microsoft-com:office:office" xmlns:r="http://schemas.openxmlformats.org/officeDocument/2006/relationships" xmlns:m="http://schemas.openxmlformats.org/officeDocument/2006/math" xmlns:v="urn:schemas-microsoft-com:vml" xmlns:wp14="http://schemas.microsoft.com/office/word/2010/wordprocessingDrawing" xmlns:wp="http://schemas.openxmlformats.org/drawingml/2006/wordprocessingDrawing" xmlns:w10="urn:schemas-microsoft-com:office:word" xmlns:w="http://schemas.openxmlformats.org/wordprocessingml/2006/main" xmlns:w14="http://schemas.microsoft.com/office/word/2010/wordml" xmlns:w15="http://schemas.microsoft.com/office/word/2012/wordml" xmlns:wpg="http://schemas.microsoft.com/office/word/2010/wordprocessingGroup" xmlns:wpi="http://schemas.microsoft.com/office/word/2010/wordprocessingInk" xmlns:wne="http://schemas.microsoft.com/office/word/2006/wordml" xmlns:wps="http://schemas.microsoft.com/office/word/2010/wordprocessingShape" mc:Ignorable="w14 w15 wp14">
+<w:document xmlns:wpc="http://schemas.microsoft.com/office/word/2010/wordprocessingCanvas" xmlns:mc="http://schemas.openxmlformats.org/markup-compatibility/2006" xmlns:o="urn:schemas-microsoft-com:office:office" xmlns:r="http://schemas.openxmlformats.org/officeDocument/2006/relationships" xmlns:m="http://schemas.openxmlformats.org/officeDocument/2006/math" xmlns:v="urn:schemas-microsoft-com:vml" xmlns:wp14="http://schemas.microsoft.com/office/word/2010/wordprocessingDrawing" xmlns:wp="http://schemas.openxmlformats.org/drawingml/2006/wordprocessingDrawing" xmlns:w10="urn:schemas-microsoft-com:office:word" xmlns:w="http://schemas.openxmlformats.org/wordprocessingml/2006/main" xmlns:w14="http://schemas.microsoft.com/office/word/2010/wordml" xmlns:wpg="http://schemas.microsoft.com/office/word/2010/wordprocessingGroup" xmlns:wpi="http://schemas.microsoft.com/office/word/2010/wordprocessingInk" xmlns:wne="http://schemas.microsoft.com/office/word/2006/wordml" xmlns:wps="http://schemas.microsoft.com/office/word/2010/wordprocessingShape" mc:Ignorable="w14 wp14">
   <w:body>
     <w:p>
       <w:pPr>
@@ -88,7 +88,15 @@
         <w:rPr>
           <w:rFonts w:eastAsia="Calibri" w:cs="Calibri"/>
         </w:rPr>
-        <w:t xml:space="preserve">                             3. After clicking sign-up button if any error occurs user informed and wrong informations are showing with red colour.After re-filled ilkay cliks sign-up button again.</w:t>
+        <w:t xml:space="preserve">                             3. After clicking sign-up button if any error occurs user informed and wrong informations are showing w</w:t>
+      </w:r>
+      <w:bookmarkStart w:id="0" w:name="_GoBack"/>
+      <w:bookmarkEnd w:id="0"/>
+      <w:r>
+        <w:rPr>
+          <w:rFonts w:eastAsia="Calibri" w:cs="Calibri"/>
+        </w:rPr>
+        <w:t>ith red colour.After re-filled ilkay cliks sign-up button again.</w:t>
       </w:r>
     </w:p>
     <w:p>
@@ -146,13 +154,7 @@
         <w:rPr>
           <w:rFonts w:eastAsia="Calibri" w:cs="Calibri"/>
         </w:rPr>
-        <w:t>Scenario 2</w:t>
-      </w:r>
-      <w:r>
-        <w:rPr>
-          <w:rFonts w:eastAsia="Calibri" w:cs="Calibri"/>
-        </w:rPr>
-        <w:t>:</w:t>
+        <w:t>Scenario 2:</w:t>
       </w:r>
       <w:r>
         <w:rPr>
@@ -177,12 +179,94 @@
       <w:pPr>
         <w:spacing w:after="200" w:line="276" w:lineRule="auto"/>
       </w:pPr>
+      <w:proofErr w:type="spellStart"/>
       <w:r>
         <w:rPr>
           <w:rFonts w:eastAsia="Calibri" w:cs="Calibri"/>
           <w:b/>
         </w:rPr>
-        <w:t>Participant actor instances: Can:Member of the site</w:t>
+        <w:t>Participant</w:t>
+      </w:r>
+      <w:proofErr w:type="spellEnd"/>
+      <w:r>
+        <w:rPr>
+          <w:rFonts w:eastAsia="Calibri" w:cs="Calibri"/>
+          <w:b/>
+        </w:rPr>
+        <w:t xml:space="preserve"> </w:t>
+      </w:r>
+      <w:proofErr w:type="spellStart"/>
+      <w:r>
+        <w:rPr>
+          <w:rFonts w:eastAsia="Calibri" w:cs="Calibri"/>
+          <w:b/>
+        </w:rPr>
+        <w:t>actor</w:t>
+      </w:r>
+      <w:proofErr w:type="spellEnd"/>
+      <w:r>
+        <w:rPr>
+          <w:rFonts w:eastAsia="Calibri" w:cs="Calibri"/>
+          <w:b/>
+        </w:rPr>
+        <w:t xml:space="preserve"> </w:t>
+      </w:r>
+      <w:proofErr w:type="spellStart"/>
+      <w:r>
+        <w:rPr>
+          <w:rFonts w:eastAsia="Calibri" w:cs="Calibri"/>
+          <w:b/>
+        </w:rPr>
+        <w:t>instances</w:t>
+      </w:r>
+      <w:proofErr w:type="spellEnd"/>
+      <w:r>
+        <w:rPr>
+          <w:rFonts w:eastAsia="Calibri" w:cs="Calibri"/>
+          <w:b/>
+        </w:rPr>
+        <w:t xml:space="preserve">: </w:t>
+      </w:r>
+      <w:proofErr w:type="spellStart"/>
+      <w:proofErr w:type="gramStart"/>
+      <w:r>
+        <w:rPr>
+          <w:rFonts w:eastAsia="Calibri" w:cs="Calibri"/>
+          <w:b/>
+        </w:rPr>
+        <w:t>Max</w:t>
+      </w:r>
+      <w:r>
+        <w:rPr>
+          <w:rFonts w:eastAsia="Calibri" w:cs="Calibri"/>
+          <w:b/>
+        </w:rPr>
+        <w:t>:Member</w:t>
+      </w:r>
+      <w:proofErr w:type="spellEnd"/>
+      <w:proofErr w:type="gramEnd"/>
+      <w:r>
+        <w:rPr>
+          <w:rFonts w:eastAsia="Calibri" w:cs="Calibri"/>
+          <w:b/>
+        </w:rPr>
+        <w:t xml:space="preserve"> of </w:t>
+      </w:r>
+      <w:proofErr w:type="spellStart"/>
+      <w:r>
+        <w:rPr>
+          <w:rFonts w:eastAsia="Calibri" w:cs="Calibri"/>
+          <w:b/>
+        </w:rPr>
+        <w:t>the</w:t>
+      </w:r>
+      <w:proofErr w:type="spellEnd"/>
+      <w:r>
+        <w:rPr>
+          <w:rFonts w:eastAsia="Calibri" w:cs="Calibri"/>
+          <w:b/>
+        </w:rPr>
+        <w:t xml:space="preserve"> site</w:t>
       </w:r>
     </w:p>
     <w:p>
@@ -204,18 +288,88 @@
         <w:rPr>
           <w:rFonts w:eastAsia="Calibri" w:cs="Calibri"/>
         </w:rPr>
-        <w:t xml:space="preserve">                          1. Can is a buisnessman who wants to hire a chief officer for his company.He had conversation with 5 possible people and he is not sure which of them is the best option.In order to select best chied officer for his company, he wants to do an election with public relations department of his company.</w:t>
-      </w:r>
-    </w:p>
-    <w:p>
-      <w:pPr>
-        <w:spacing w:after="200" w:line="276" w:lineRule="auto"/>
-      </w:pPr>
-      <w:r>
-        <w:rPr>
-          <w:rFonts w:eastAsia="Calibri" w:cs="Calibri"/>
-        </w:rPr>
-        <w:t xml:space="preserve">                         2. Since Can is already member of the site he log on to the system.</w:t>
+        <w:t xml:space="preserve">                          1. </w:t>
+      </w:r>
+      <w:proofErr w:type="spellStart"/>
+      <w:r>
+        <w:rPr>
+          <w:rFonts w:eastAsia="Calibri" w:cs="Calibri"/>
+        </w:rPr>
+        <w:t>Max</w:t>
+      </w:r>
+      <w:proofErr w:type="spellEnd"/>
+      <w:r>
+        <w:rPr>
+          <w:rFonts w:eastAsia="Calibri" w:cs="Calibri"/>
+        </w:rPr>
+        <w:t xml:space="preserve"> is a buisnessman who wants to hire a chief officer for his </w:t>
+      </w:r>
+      <w:proofErr w:type="gramStart"/>
+      <w:r>
+        <w:rPr>
+          <w:rFonts w:eastAsia="Calibri" w:cs="Calibri"/>
+        </w:rPr>
+        <w:t>company.He</w:t>
+      </w:r>
+      <w:proofErr w:type="gramEnd"/>
+      <w:r>
+        <w:rPr>
+          <w:rFonts w:eastAsia="Calibri" w:cs="Calibri"/>
+        </w:rPr>
+        <w:t xml:space="preserve"> had conversation with 5 possible people and he is not sure which of them is the best option.In order to select best chied officer for his company, he wants to do an election with public relations department of his company.</w:t>
+      </w:r>
+    </w:p>
+    <w:p>
+      <w:pPr>
+        <w:spacing w:after="200" w:line="276" w:lineRule="auto"/>
+      </w:pPr>
+      <w:r>
+        <w:rPr>
+          <w:rFonts w:eastAsia="Calibri" w:cs="Calibri"/>
+        </w:rPr>
+        <w:t xml:space="preserve">                         2. Since </w:t>
+      </w:r>
+      <w:proofErr w:type="spellStart"/>
+      <w:r>
+        <w:rPr>
+          <w:rFonts w:eastAsia="Calibri" w:cs="Calibri"/>
+        </w:rPr>
+        <w:t>Max</w:t>
+      </w:r>
+      <w:proofErr w:type="spellEnd"/>
+      <w:r>
+        <w:rPr>
+          <w:rFonts w:eastAsia="Calibri" w:cs="Calibri"/>
+        </w:rPr>
+        <w:t xml:space="preserve"> is </w:t>
+      </w:r>
+      <w:proofErr w:type="spellStart"/>
+      <w:r>
+        <w:rPr>
+          <w:rFonts w:eastAsia="Calibri" w:cs="Calibri"/>
+        </w:rPr>
+        <w:t>already</w:t>
+      </w:r>
+      <w:proofErr w:type="spellEnd"/>
+      <w:r>
+        <w:rPr>
+          <w:rFonts w:eastAsia="Calibri" w:cs="Calibri"/>
+        </w:rPr>
+        <w:t xml:space="preserve"> </w:t>
+      </w:r>
+      <w:proofErr w:type="spellStart"/>
+      <w:r>
+        <w:rPr>
+          <w:rFonts w:eastAsia="Calibri" w:cs="Calibri"/>
+        </w:rPr>
+        <w:t>member</w:t>
+      </w:r>
+      <w:proofErr w:type="spellEnd"/>
+      <w:r>
+        <w:rPr>
+          <w:rFonts w:eastAsia="Calibri" w:cs="Calibri"/>
+        </w:rPr>
+        <w:t xml:space="preserve"> of the site he log on to the system.</w:t>
       </w:r>
     </w:p>
     <w:p>
@@ -255,30 +409,304 @@
         <w:rPr>
           <w:rFonts w:eastAsia="Calibri" w:cs="Calibri"/>
         </w:rPr>
-        <w:t xml:space="preserve">                         5. On the next page, Can has to add candidates.Can can add up to 10 candidate by clicking plus icon.When icon clicked pop-op screen will appears and following informations needed ; candidate name,surname,photo of the candidate,candidate CV's(In this case).When steps are done can clicks done button and system adds the candidate then pop up screen gone.Can do these process 10 times to add 10 candidates.Then clicks start election button.</w:t>
-      </w:r>
-    </w:p>
-    <w:p>
-      <w:pPr>
-        <w:spacing w:after="200" w:line="276" w:lineRule="auto"/>
-      </w:pPr>
-      <w:r>
-        <w:rPr>
-          <w:rFonts w:eastAsia="Calibri" w:cs="Calibri"/>
-        </w:rPr>
-        <w:t xml:space="preserve">                        6. When election started, the election name will appear on notification page and under MyElections bar.Can can keep track the election</w:t>
-      </w:r>
-      <w:r>
-        <w:rPr>
-          <w:rFonts w:eastAsia="Calibri" w:cs="Calibri"/>
-        </w:rPr>
-        <w:t xml:space="preserve"> state </w:t>
-      </w:r>
-      <w:r>
-        <w:rPr>
-          <w:rFonts w:eastAsia="Calibri" w:cs="Calibri"/>
-        </w:rPr>
-        <w:t xml:space="preserve"> on this page.</w:t>
+        <w:t xml:space="preserve">                         5. On the next page, </w:t>
+      </w:r>
+      <w:proofErr w:type="spellStart"/>
+      <w:r>
+        <w:rPr>
+          <w:rFonts w:eastAsia="Calibri" w:cs="Calibri"/>
+        </w:rPr>
+        <w:t>Max</w:t>
+      </w:r>
+      <w:proofErr w:type="spellEnd"/>
+      <w:r>
+        <w:rPr>
+          <w:rFonts w:eastAsia="Calibri" w:cs="Calibri"/>
+        </w:rPr>
+        <w:t xml:space="preserve"> has </w:t>
+      </w:r>
+      <w:proofErr w:type="spellStart"/>
+      <w:r>
+        <w:rPr>
+          <w:rFonts w:eastAsia="Calibri" w:cs="Calibri"/>
+        </w:rPr>
+        <w:t>to</w:t>
+      </w:r>
+      <w:proofErr w:type="spellEnd"/>
+      <w:r>
+        <w:rPr>
+          <w:rFonts w:eastAsia="Calibri" w:cs="Calibri"/>
+        </w:rPr>
+        <w:t xml:space="preserve"> </w:t>
+      </w:r>
+      <w:proofErr w:type="spellStart"/>
+      <w:r>
+        <w:rPr>
+          <w:rFonts w:eastAsia="Calibri" w:cs="Calibri"/>
+        </w:rPr>
+        <w:t>add</w:t>
+      </w:r>
+      <w:proofErr w:type="spellEnd"/>
+      <w:r>
+        <w:rPr>
+          <w:rFonts w:eastAsia="Calibri" w:cs="Calibri"/>
+        </w:rPr>
+        <w:t xml:space="preserve"> </w:t>
+      </w:r>
+      <w:proofErr w:type="spellStart"/>
+      <w:r>
+        <w:rPr>
+          <w:rFonts w:eastAsia="Calibri" w:cs="Calibri"/>
+        </w:rPr>
+        <w:t>candidates</w:t>
+      </w:r>
+      <w:proofErr w:type="spellEnd"/>
+      <w:r>
+        <w:rPr>
+          <w:rFonts w:eastAsia="Calibri" w:cs="Calibri"/>
+        </w:rPr>
+        <w:t>.</w:t>
+      </w:r>
+      <w:r>
+        <w:rPr>
+          <w:rFonts w:eastAsia="Calibri" w:cs="Calibri"/>
+        </w:rPr>
+        <w:t xml:space="preserve"> </w:t>
+      </w:r>
+      <w:proofErr w:type="spellStart"/>
+      <w:r>
+        <w:rPr>
+          <w:rFonts w:eastAsia="Calibri" w:cs="Calibri"/>
+        </w:rPr>
+        <w:t>Max</w:t>
+      </w:r>
+      <w:proofErr w:type="spellEnd"/>
+      <w:r>
+        <w:rPr>
+          <w:rFonts w:eastAsia="Calibri" w:cs="Calibri"/>
+        </w:rPr>
+        <w:t xml:space="preserve"> can </w:t>
+      </w:r>
+      <w:proofErr w:type="spellStart"/>
+      <w:r>
+        <w:rPr>
+          <w:rFonts w:eastAsia="Calibri" w:cs="Calibri"/>
+        </w:rPr>
+        <w:t>add</w:t>
+      </w:r>
+      <w:proofErr w:type="spellEnd"/>
+      <w:r>
+        <w:rPr>
+          <w:rFonts w:eastAsia="Calibri" w:cs="Calibri"/>
+        </w:rPr>
+        <w:t xml:space="preserve"> </w:t>
+      </w:r>
+      <w:proofErr w:type="spellStart"/>
+      <w:r>
+        <w:rPr>
+          <w:rFonts w:eastAsia="Calibri" w:cs="Calibri"/>
+        </w:rPr>
+        <w:t>up</w:t>
+      </w:r>
+      <w:proofErr w:type="spellEnd"/>
+      <w:r>
+        <w:rPr>
+          <w:rFonts w:eastAsia="Calibri" w:cs="Calibri"/>
+        </w:rPr>
+        <w:t xml:space="preserve"> to 10 candidate by clicking plus </w:t>
+      </w:r>
+      <w:proofErr w:type="gramStart"/>
+      <w:r>
+        <w:rPr>
+          <w:rFonts w:eastAsia="Calibri" w:cs="Calibri"/>
+        </w:rPr>
+        <w:t>icon.When</w:t>
+      </w:r>
+      <w:proofErr w:type="gramEnd"/>
+      <w:r>
+        <w:rPr>
+          <w:rFonts w:eastAsia="Calibri" w:cs="Calibri"/>
+        </w:rPr>
+        <w:t xml:space="preserve"> icon clicked pop-op screen will appears and following informations needed ; candidate name,surname,photo of the candidate,candidate CV's(In this case).When steps are done can clicks done button and system adds the candidate then pop </w:t>
+      </w:r>
+      <w:proofErr w:type="spellStart"/>
+      <w:r>
+        <w:rPr>
+          <w:rFonts w:eastAsia="Calibri" w:cs="Calibri"/>
+        </w:rPr>
+        <w:t>up</w:t>
+      </w:r>
+      <w:proofErr w:type="spellEnd"/>
+      <w:r>
+        <w:rPr>
+          <w:rFonts w:eastAsia="Calibri" w:cs="Calibri"/>
+        </w:rPr>
+        <w:t xml:space="preserve"> </w:t>
+      </w:r>
+      <w:proofErr w:type="spellStart"/>
+      <w:r>
+        <w:rPr>
+          <w:rFonts w:eastAsia="Calibri" w:cs="Calibri"/>
+        </w:rPr>
+        <w:t>screen</w:t>
+      </w:r>
+      <w:proofErr w:type="spellEnd"/>
+      <w:r>
+        <w:rPr>
+          <w:rFonts w:eastAsia="Calibri" w:cs="Calibri"/>
+        </w:rPr>
+        <w:t xml:space="preserve"> </w:t>
+      </w:r>
+      <w:proofErr w:type="spellStart"/>
+      <w:r>
+        <w:rPr>
+          <w:rFonts w:eastAsia="Calibri" w:cs="Calibri"/>
+        </w:rPr>
+        <w:t>gone.</w:t>
+      </w:r>
+      <w:r>
+        <w:rPr>
+          <w:rFonts w:eastAsia="Calibri" w:cs="Calibri"/>
+        </w:rPr>
+        <w:t>Max</w:t>
+      </w:r>
+      <w:proofErr w:type="spellEnd"/>
+      <w:r>
+        <w:rPr>
+          <w:rFonts w:eastAsia="Calibri" w:cs="Calibri"/>
+        </w:rPr>
+        <w:t xml:space="preserve"> do </w:t>
+      </w:r>
+      <w:proofErr w:type="spellStart"/>
+      <w:r>
+        <w:rPr>
+          <w:rFonts w:eastAsia="Calibri" w:cs="Calibri"/>
+        </w:rPr>
+        <w:t>these</w:t>
+      </w:r>
+      <w:proofErr w:type="spellEnd"/>
+      <w:r>
+        <w:rPr>
+          <w:rFonts w:eastAsia="Calibri" w:cs="Calibri"/>
+        </w:rPr>
+        <w:t xml:space="preserve"> </w:t>
+      </w:r>
+      <w:proofErr w:type="spellStart"/>
+      <w:r>
+        <w:rPr>
+          <w:rFonts w:eastAsia="Calibri" w:cs="Calibri"/>
+        </w:rPr>
+        <w:t>process</w:t>
+      </w:r>
+      <w:proofErr w:type="spellEnd"/>
+      <w:r>
+        <w:rPr>
+          <w:rFonts w:eastAsia="Calibri" w:cs="Calibri"/>
+        </w:rPr>
+        <w:t xml:space="preserve"> 10 times to add 10 candidates.Then clicks start election button.</w:t>
+      </w:r>
+    </w:p>
+    <w:p>
+      <w:pPr>
+        <w:spacing w:after="200" w:line="276" w:lineRule="auto"/>
+      </w:pPr>
+      <w:r>
+        <w:rPr>
+          <w:rFonts w:eastAsia="Calibri" w:cs="Calibri"/>
+        </w:rPr>
+        <w:t xml:space="preserve">                        6. When election started, the election name will appear on notification page </w:t>
+      </w:r>
+      <w:proofErr w:type="spellStart"/>
+      <w:r>
+        <w:rPr>
+          <w:rFonts w:eastAsia="Calibri" w:cs="Calibri"/>
+        </w:rPr>
+        <w:t>and</w:t>
+      </w:r>
+      <w:proofErr w:type="spellEnd"/>
+      <w:r>
+        <w:rPr>
+          <w:rFonts w:eastAsia="Calibri" w:cs="Calibri"/>
+        </w:rPr>
+        <w:t xml:space="preserve"> </w:t>
+      </w:r>
+      <w:proofErr w:type="spellStart"/>
+      <w:r>
+        <w:rPr>
+          <w:rFonts w:eastAsia="Calibri" w:cs="Calibri"/>
+        </w:rPr>
+        <w:t>under</w:t>
+      </w:r>
+      <w:proofErr w:type="spellEnd"/>
+      <w:r>
+        <w:rPr>
+          <w:rFonts w:eastAsia="Calibri" w:cs="Calibri"/>
+        </w:rPr>
+        <w:t xml:space="preserve"> </w:t>
+      </w:r>
+      <w:proofErr w:type="spellStart"/>
+      <w:r>
+        <w:rPr>
+          <w:rFonts w:eastAsia="Calibri" w:cs="Calibri"/>
+        </w:rPr>
+        <w:t>MyElections</w:t>
+      </w:r>
+      <w:proofErr w:type="spellEnd"/>
+      <w:r>
+        <w:rPr>
+          <w:rFonts w:eastAsia="Calibri" w:cs="Calibri"/>
+        </w:rPr>
+        <w:t xml:space="preserve"> </w:t>
+      </w:r>
+      <w:proofErr w:type="spellStart"/>
+      <w:proofErr w:type="gramStart"/>
+      <w:r>
+        <w:rPr>
+          <w:rFonts w:eastAsia="Calibri" w:cs="Calibri"/>
+        </w:rPr>
+        <w:t>bar.</w:t>
+      </w:r>
+      <w:r>
+        <w:rPr>
+          <w:rFonts w:eastAsia="Calibri" w:cs="Calibri"/>
+        </w:rPr>
+        <w:t>Max</w:t>
+      </w:r>
+      <w:proofErr w:type="spellEnd"/>
+      <w:proofErr w:type="gramEnd"/>
+      <w:r>
+        <w:rPr>
+          <w:rFonts w:eastAsia="Calibri" w:cs="Calibri"/>
+        </w:rPr>
+        <w:t xml:space="preserve"> can </w:t>
+      </w:r>
+      <w:proofErr w:type="spellStart"/>
+      <w:r>
+        <w:rPr>
+          <w:rFonts w:eastAsia="Calibri" w:cs="Calibri"/>
+        </w:rPr>
+        <w:t>keep</w:t>
+      </w:r>
+      <w:proofErr w:type="spellEnd"/>
+      <w:r>
+        <w:rPr>
+          <w:rFonts w:eastAsia="Calibri" w:cs="Calibri"/>
+        </w:rPr>
+        <w:t xml:space="preserve"> </w:t>
+      </w:r>
+      <w:proofErr w:type="spellStart"/>
+      <w:r>
+        <w:rPr>
+          <w:rFonts w:eastAsia="Calibri" w:cs="Calibri"/>
+        </w:rPr>
+        <w:t>track</w:t>
+      </w:r>
+      <w:proofErr w:type="spellEnd"/>
+      <w:r>
+        <w:rPr>
+          <w:rFonts w:eastAsia="Calibri" w:cs="Calibri"/>
+        </w:rPr>
+        <w:t xml:space="preserve"> the election state  on this page.</w:t>
       </w:r>
     </w:p>
     <w:p>
@@ -303,13 +731,7 @@
         <w:rPr>
           <w:rFonts w:eastAsia="Calibri" w:cs="Calibri"/>
         </w:rPr>
-        <w:t>Scenario 3</w:t>
-      </w:r>
-      <w:r>
-        <w:rPr>
-          <w:rFonts w:eastAsia="Calibri" w:cs="Calibri"/>
-        </w:rPr>
-        <w:t>:</w:t>
+        <w:t>Scenario 3:</w:t>
       </w:r>
     </w:p>
     <w:p>
@@ -329,33 +751,101 @@
           <w:rFonts w:eastAsia="Calibri" w:cs="Calibri"/>
           <w:b/>
         </w:rPr>
-        <w:t xml:space="preserve">Scenario name:    </w:t>
-      </w:r>
+        <w:t>Scenario name:    Edit Election</w:t>
+      </w:r>
+    </w:p>
+    <w:p>
+      <w:pPr>
+        <w:spacing w:after="200" w:line="276" w:lineRule="auto"/>
+      </w:pPr>
+      <w:proofErr w:type="spellStart"/>
       <w:r>
         <w:rPr>
           <w:rFonts w:eastAsia="Calibri" w:cs="Calibri"/>
           <w:b/>
         </w:rPr>
-        <w:t>Edit</w:t>
-      </w:r>
+        <w:t>Participant</w:t>
+      </w:r>
+      <w:proofErr w:type="spellEnd"/>
       <w:r>
         <w:rPr>
           <w:rFonts w:eastAsia="Calibri" w:cs="Calibri"/>
           <w:b/>
         </w:rPr>
-        <w:t xml:space="preserve"> Election</w:t>
-      </w:r>
-    </w:p>
-    <w:p>
-      <w:pPr>
-        <w:spacing w:after="200" w:line="276" w:lineRule="auto"/>
-      </w:pPr>
+        <w:t xml:space="preserve"> </w:t>
+      </w:r>
+      <w:proofErr w:type="spellStart"/>
       <w:r>
         <w:rPr>
           <w:rFonts w:eastAsia="Calibri" w:cs="Calibri"/>
           <w:b/>
         </w:rPr>
-        <w:t>Participant actor instances: Can:Member of the site</w:t>
+        <w:t>actor</w:t>
+      </w:r>
+      <w:proofErr w:type="spellEnd"/>
+      <w:r>
+        <w:rPr>
+          <w:rFonts w:eastAsia="Calibri" w:cs="Calibri"/>
+          <w:b/>
+        </w:rPr>
+        <w:t xml:space="preserve"> </w:t>
+      </w:r>
+      <w:proofErr w:type="spellStart"/>
+      <w:r>
+        <w:rPr>
+          <w:rFonts w:eastAsia="Calibri" w:cs="Calibri"/>
+          <w:b/>
+        </w:rPr>
+        <w:t>instances</w:t>
+      </w:r>
+      <w:proofErr w:type="spellEnd"/>
+      <w:r>
+        <w:rPr>
+          <w:rFonts w:eastAsia="Calibri" w:cs="Calibri"/>
+          <w:b/>
+        </w:rPr>
+        <w:t xml:space="preserve">: </w:t>
+      </w:r>
+      <w:proofErr w:type="spellStart"/>
+      <w:proofErr w:type="gramStart"/>
+      <w:r>
+        <w:rPr>
+          <w:rFonts w:eastAsia="Calibri" w:cs="Calibri"/>
+          <w:b/>
+        </w:rPr>
+        <w:t>Max</w:t>
+      </w:r>
+      <w:r>
+        <w:rPr>
+          <w:rFonts w:eastAsia="Calibri" w:cs="Calibri"/>
+          <w:b/>
+        </w:rPr>
+        <w:t>:Member</w:t>
+      </w:r>
+      <w:proofErr w:type="spellEnd"/>
+      <w:proofErr w:type="gramEnd"/>
+      <w:r>
+        <w:rPr>
+          <w:rFonts w:eastAsia="Calibri" w:cs="Calibri"/>
+          <w:b/>
+        </w:rPr>
+        <w:t xml:space="preserve"> of </w:t>
+      </w:r>
+      <w:proofErr w:type="spellStart"/>
+      <w:r>
+        <w:rPr>
+          <w:rFonts w:eastAsia="Calibri" w:cs="Calibri"/>
+          <w:b/>
+        </w:rPr>
+        <w:t>the</w:t>
+      </w:r>
+      <w:proofErr w:type="spellEnd"/>
+      <w:r>
+        <w:rPr>
+          <w:rFonts w:eastAsia="Calibri" w:cs="Calibri"/>
+          <w:b/>
+        </w:rPr>
+        <w:t xml:space="preserve"> site</w:t>
       </w:r>
     </w:p>
     <w:p>
@@ -389,21 +879,59 @@
           <w:kern w:val="0"/>
         </w:rPr>
       </w:pPr>
-      <w:r>
-        <w:rPr>
-          <w:rFonts w:asciiTheme="minorHAnsi" w:eastAsia="Times New Roman" w:hAnsiTheme="minorHAnsi" w:cstheme="minorHAnsi"/>
-          <w:color w:val="000000"/>
-          <w:kern w:val="0"/>
-        </w:rPr>
-        <w:t>Can</w:t>
-      </w:r>
-      <w:r>
-        <w:rPr>
-          <w:rFonts w:asciiTheme="minorHAnsi" w:eastAsia="Times New Roman" w:hAnsiTheme="minorHAnsi" w:cstheme="minorHAnsi"/>
-          <w:color w:val="000000"/>
-          <w:kern w:val="0"/>
-        </w:rPr>
-        <w:t xml:space="preserve"> selects an election to edit.</w:t>
+      <w:proofErr w:type="spellStart"/>
+      <w:r>
+        <w:rPr>
+          <w:rFonts w:asciiTheme="minorHAnsi" w:eastAsia="Times New Roman" w:hAnsiTheme="minorHAnsi" w:cstheme="minorHAnsi"/>
+          <w:color w:val="000000"/>
+          <w:kern w:val="0"/>
+        </w:rPr>
+        <w:t>Max</w:t>
+      </w:r>
+      <w:proofErr w:type="spellEnd"/>
+      <w:r>
+        <w:rPr>
+          <w:rFonts w:asciiTheme="minorHAnsi" w:eastAsia="Times New Roman" w:hAnsiTheme="minorHAnsi" w:cstheme="minorHAnsi"/>
+          <w:color w:val="000000"/>
+          <w:kern w:val="0"/>
+        </w:rPr>
+        <w:t xml:space="preserve"> </w:t>
+      </w:r>
+      <w:proofErr w:type="spellStart"/>
+      <w:r>
+        <w:rPr>
+          <w:rFonts w:asciiTheme="minorHAnsi" w:eastAsia="Times New Roman" w:hAnsiTheme="minorHAnsi" w:cstheme="minorHAnsi"/>
+          <w:color w:val="000000"/>
+          <w:kern w:val="0"/>
+        </w:rPr>
+        <w:t>selects</w:t>
+      </w:r>
+      <w:proofErr w:type="spellEnd"/>
+      <w:r>
+        <w:rPr>
+          <w:rFonts w:asciiTheme="minorHAnsi" w:eastAsia="Times New Roman" w:hAnsiTheme="minorHAnsi" w:cstheme="minorHAnsi"/>
+          <w:color w:val="000000"/>
+          <w:kern w:val="0"/>
+        </w:rPr>
+        <w:t xml:space="preserve"> an </w:t>
+      </w:r>
+      <w:proofErr w:type="spellStart"/>
+      <w:r>
+        <w:rPr>
+          <w:rFonts w:asciiTheme="minorHAnsi" w:eastAsia="Times New Roman" w:hAnsiTheme="minorHAnsi" w:cstheme="minorHAnsi"/>
+          <w:color w:val="000000"/>
+          <w:kern w:val="0"/>
+        </w:rPr>
+        <w:t>election</w:t>
+      </w:r>
+      <w:proofErr w:type="spellEnd"/>
+      <w:r>
+        <w:rPr>
+          <w:rFonts w:asciiTheme="minorHAnsi" w:eastAsia="Times New Roman" w:hAnsiTheme="minorHAnsi" w:cstheme="minorHAnsi"/>
+          <w:color w:val="000000"/>
+          <w:kern w:val="0"/>
+        </w:rPr>
+        <w:t xml:space="preserve"> to edit.</w:t>
       </w:r>
     </w:p>
     <w:p>
@@ -484,22 +1012,70 @@
           <w:kern w:val="0"/>
         </w:rPr>
       </w:pPr>
-      <w:r>
-        <w:rPr>
-          <w:rFonts w:asciiTheme="minorHAnsi" w:eastAsia="Times New Roman" w:hAnsiTheme="minorHAnsi" w:cstheme="minorHAnsi"/>
-          <w:color w:val="000000"/>
-          <w:kern w:val="0"/>
-        </w:rPr>
-        <w:t>Can</w:t>
-      </w:r>
-      <w:r>
-        <w:rPr>
-          <w:rFonts w:asciiTheme="minorHAnsi" w:eastAsia="Times New Roman" w:hAnsiTheme="minorHAnsi" w:cstheme="minorHAnsi"/>
-          <w:color w:val="000000"/>
-          <w:kern w:val="0"/>
-        </w:rPr>
-        <w:t xml:space="preserve"> modifies election information</w:t>
-      </w:r>
+      <w:proofErr w:type="spellStart"/>
+      <w:r>
+        <w:rPr>
+          <w:rFonts w:asciiTheme="minorHAnsi" w:eastAsia="Times New Roman" w:hAnsiTheme="minorHAnsi" w:cstheme="minorHAnsi"/>
+          <w:color w:val="000000"/>
+          <w:kern w:val="0"/>
+        </w:rPr>
+        <w:t>Max</w:t>
+      </w:r>
+      <w:proofErr w:type="spellEnd"/>
+      <w:r>
+        <w:rPr>
+          <w:rFonts w:asciiTheme="minorHAnsi" w:eastAsia="Times New Roman" w:hAnsiTheme="minorHAnsi" w:cstheme="minorHAnsi"/>
+          <w:color w:val="000000"/>
+          <w:kern w:val="0"/>
+        </w:rPr>
+        <w:t xml:space="preserve"> </w:t>
+      </w:r>
+      <w:proofErr w:type="spellStart"/>
+      <w:r>
+        <w:rPr>
+          <w:rFonts w:asciiTheme="minorHAnsi" w:eastAsia="Times New Roman" w:hAnsiTheme="minorHAnsi" w:cstheme="minorHAnsi"/>
+          <w:color w:val="000000"/>
+          <w:kern w:val="0"/>
+        </w:rPr>
+        <w:t>modifies</w:t>
+      </w:r>
+      <w:proofErr w:type="spellEnd"/>
+      <w:r>
+        <w:rPr>
+          <w:rFonts w:asciiTheme="minorHAnsi" w:eastAsia="Times New Roman" w:hAnsiTheme="minorHAnsi" w:cstheme="minorHAnsi"/>
+          <w:color w:val="000000"/>
+          <w:kern w:val="0"/>
+        </w:rPr>
+        <w:t xml:space="preserve"> </w:t>
+      </w:r>
+      <w:proofErr w:type="spellStart"/>
+      <w:r>
+        <w:rPr>
+          <w:rFonts w:asciiTheme="minorHAnsi" w:eastAsia="Times New Roman" w:hAnsiTheme="minorHAnsi" w:cstheme="minorHAnsi"/>
+          <w:color w:val="000000"/>
+          <w:kern w:val="0"/>
+        </w:rPr>
+        <w:t>election</w:t>
+      </w:r>
+      <w:proofErr w:type="spellEnd"/>
+      <w:r>
+        <w:rPr>
+          <w:rFonts w:asciiTheme="minorHAnsi" w:eastAsia="Times New Roman" w:hAnsiTheme="minorHAnsi" w:cstheme="minorHAnsi"/>
+          <w:color w:val="000000"/>
+          <w:kern w:val="0"/>
+        </w:rPr>
+        <w:t xml:space="preserve"> </w:t>
+      </w:r>
+      <w:proofErr w:type="spellStart"/>
+      <w:r>
+        <w:rPr>
+          <w:rFonts w:asciiTheme="minorHAnsi" w:eastAsia="Times New Roman" w:hAnsiTheme="minorHAnsi" w:cstheme="minorHAnsi"/>
+          <w:color w:val="000000"/>
+          <w:kern w:val="0"/>
+        </w:rPr>
+        <w:t>information</w:t>
+      </w:r>
+      <w:proofErr w:type="spellEnd"/>
     </w:p>
     <w:p>
       <w:pPr>
@@ -521,21 +1097,77 @@
           <w:kern w:val="0"/>
         </w:rPr>
       </w:pPr>
-      <w:r>
-        <w:rPr>
-          <w:rFonts w:asciiTheme="minorHAnsi" w:eastAsia="Times New Roman" w:hAnsiTheme="minorHAnsi" w:cstheme="minorHAnsi"/>
-          <w:color w:val="000000"/>
-          <w:kern w:val="0"/>
-        </w:rPr>
-        <w:t>Can</w:t>
-      </w:r>
-      <w:r>
-        <w:rPr>
-          <w:rFonts w:asciiTheme="minorHAnsi" w:eastAsia="Times New Roman" w:hAnsiTheme="minorHAnsi" w:cstheme="minorHAnsi"/>
-          <w:color w:val="000000"/>
-          <w:kern w:val="0"/>
-        </w:rPr>
-        <w:t xml:space="preserve"> modifies election date, name, or other election information.</w:t>
+      <w:proofErr w:type="spellStart"/>
+      <w:r>
+        <w:rPr>
+          <w:rFonts w:asciiTheme="minorHAnsi" w:eastAsia="Times New Roman" w:hAnsiTheme="minorHAnsi" w:cstheme="minorHAnsi"/>
+          <w:color w:val="000000"/>
+          <w:kern w:val="0"/>
+        </w:rPr>
+        <w:t>Max</w:t>
+      </w:r>
+      <w:proofErr w:type="spellEnd"/>
+      <w:r>
+        <w:rPr>
+          <w:rFonts w:asciiTheme="minorHAnsi" w:eastAsia="Times New Roman" w:hAnsiTheme="minorHAnsi" w:cstheme="minorHAnsi"/>
+          <w:color w:val="000000"/>
+          <w:kern w:val="0"/>
+        </w:rPr>
+        <w:t xml:space="preserve"> </w:t>
+      </w:r>
+      <w:proofErr w:type="spellStart"/>
+      <w:r>
+        <w:rPr>
+          <w:rFonts w:asciiTheme="minorHAnsi" w:eastAsia="Times New Roman" w:hAnsiTheme="minorHAnsi" w:cstheme="minorHAnsi"/>
+          <w:color w:val="000000"/>
+          <w:kern w:val="0"/>
+        </w:rPr>
+        <w:t>modifies</w:t>
+      </w:r>
+      <w:proofErr w:type="spellEnd"/>
+      <w:r>
+        <w:rPr>
+          <w:rFonts w:asciiTheme="minorHAnsi" w:eastAsia="Times New Roman" w:hAnsiTheme="minorHAnsi" w:cstheme="minorHAnsi"/>
+          <w:color w:val="000000"/>
+          <w:kern w:val="0"/>
+        </w:rPr>
+        <w:t xml:space="preserve"> </w:t>
+      </w:r>
+      <w:proofErr w:type="spellStart"/>
+      <w:r>
+        <w:rPr>
+          <w:rFonts w:asciiTheme="minorHAnsi" w:eastAsia="Times New Roman" w:hAnsiTheme="minorHAnsi" w:cstheme="minorHAnsi"/>
+          <w:color w:val="000000"/>
+          <w:kern w:val="0"/>
+        </w:rPr>
+        <w:t>election</w:t>
+      </w:r>
+      <w:proofErr w:type="spellEnd"/>
+      <w:r>
+        <w:rPr>
+          <w:rFonts w:asciiTheme="minorHAnsi" w:eastAsia="Times New Roman" w:hAnsiTheme="minorHAnsi" w:cstheme="minorHAnsi"/>
+          <w:color w:val="000000"/>
+          <w:kern w:val="0"/>
+        </w:rPr>
+        <w:t xml:space="preserve"> </w:t>
+      </w:r>
+      <w:proofErr w:type="spellStart"/>
+      <w:r>
+        <w:rPr>
+          <w:rFonts w:asciiTheme="minorHAnsi" w:eastAsia="Times New Roman" w:hAnsiTheme="minorHAnsi" w:cstheme="minorHAnsi"/>
+          <w:color w:val="000000"/>
+          <w:kern w:val="0"/>
+        </w:rPr>
+        <w:t>date</w:t>
+      </w:r>
+      <w:proofErr w:type="spellEnd"/>
+      <w:r>
+        <w:rPr>
+          <w:rFonts w:asciiTheme="minorHAnsi" w:eastAsia="Times New Roman" w:hAnsiTheme="minorHAnsi" w:cstheme="minorHAnsi"/>
+          <w:color w:val="000000"/>
+          <w:kern w:val="0"/>
+        </w:rPr>
+        <w:t>, name, or other election information.</w:t>
       </w:r>
     </w:p>
     <w:p>
@@ -558,21 +1190,59 @@
           <w:kern w:val="0"/>
         </w:rPr>
       </w:pPr>
-      <w:r>
-        <w:rPr>
-          <w:rFonts w:asciiTheme="minorHAnsi" w:eastAsia="Times New Roman" w:hAnsiTheme="minorHAnsi" w:cstheme="minorHAnsi"/>
-          <w:color w:val="000000"/>
-          <w:kern w:val="0"/>
-        </w:rPr>
-        <w:t>Can</w:t>
-      </w:r>
-      <w:r>
-        <w:rPr>
-          <w:rFonts w:asciiTheme="minorHAnsi" w:eastAsia="Times New Roman" w:hAnsiTheme="minorHAnsi" w:cstheme="minorHAnsi"/>
-          <w:color w:val="000000"/>
-          <w:kern w:val="0"/>
-        </w:rPr>
-        <w:t xml:space="preserve"> adds / modifies / removes </w:t>
+      <w:proofErr w:type="spellStart"/>
+      <w:r>
+        <w:rPr>
+          <w:rFonts w:asciiTheme="minorHAnsi" w:eastAsia="Times New Roman" w:hAnsiTheme="minorHAnsi" w:cstheme="minorHAnsi"/>
+          <w:color w:val="000000"/>
+          <w:kern w:val="0"/>
+        </w:rPr>
+        <w:t>Max</w:t>
+      </w:r>
+      <w:proofErr w:type="spellEnd"/>
+      <w:r>
+        <w:rPr>
+          <w:rFonts w:asciiTheme="minorHAnsi" w:eastAsia="Times New Roman" w:hAnsiTheme="minorHAnsi" w:cstheme="minorHAnsi"/>
+          <w:color w:val="000000"/>
+          <w:kern w:val="0"/>
+        </w:rPr>
+        <w:t xml:space="preserve"> </w:t>
+      </w:r>
+      <w:proofErr w:type="spellStart"/>
+      <w:r>
+        <w:rPr>
+          <w:rFonts w:asciiTheme="minorHAnsi" w:eastAsia="Times New Roman" w:hAnsiTheme="minorHAnsi" w:cstheme="minorHAnsi"/>
+          <w:color w:val="000000"/>
+          <w:kern w:val="0"/>
+        </w:rPr>
+        <w:t>adds</w:t>
+      </w:r>
+      <w:proofErr w:type="spellEnd"/>
+      <w:r>
+        <w:rPr>
+          <w:rFonts w:asciiTheme="minorHAnsi" w:eastAsia="Times New Roman" w:hAnsiTheme="minorHAnsi" w:cstheme="minorHAnsi"/>
+          <w:color w:val="000000"/>
+          <w:kern w:val="0"/>
+        </w:rPr>
+        <w:t xml:space="preserve"> / </w:t>
+      </w:r>
+      <w:proofErr w:type="spellStart"/>
+      <w:r>
+        <w:rPr>
+          <w:rFonts w:asciiTheme="minorHAnsi" w:eastAsia="Times New Roman" w:hAnsiTheme="minorHAnsi" w:cstheme="minorHAnsi"/>
+          <w:color w:val="000000"/>
+          <w:kern w:val="0"/>
+        </w:rPr>
+        <w:t>modifies</w:t>
+      </w:r>
+      <w:proofErr w:type="spellEnd"/>
+      <w:r>
+        <w:rPr>
+          <w:rFonts w:asciiTheme="minorHAnsi" w:eastAsia="Times New Roman" w:hAnsiTheme="minorHAnsi" w:cstheme="minorHAnsi"/>
+          <w:color w:val="000000"/>
+          <w:kern w:val="0"/>
+        </w:rPr>
+        <w:t xml:space="preserve"> / removes </w:t>
       </w:r>
       <w:r>
         <w:rPr>
@@ -611,21 +1281,77 @@
           <w:kern w:val="0"/>
         </w:rPr>
       </w:pPr>
-      <w:r>
-        <w:rPr>
-          <w:rFonts w:asciiTheme="minorHAnsi" w:eastAsia="Times New Roman" w:hAnsiTheme="minorHAnsi" w:cstheme="minorHAnsi"/>
-          <w:color w:val="000000"/>
-          <w:kern w:val="0"/>
-        </w:rPr>
-        <w:t>Can</w:t>
-      </w:r>
-      <w:r>
-        <w:rPr>
-          <w:rFonts w:asciiTheme="minorHAnsi" w:eastAsia="Times New Roman" w:hAnsiTheme="minorHAnsi" w:cstheme="minorHAnsi"/>
-          <w:color w:val="000000"/>
-          <w:kern w:val="0"/>
-        </w:rPr>
-        <w:t xml:space="preserve"> submits the changes.</w:t>
+      <w:proofErr w:type="spellStart"/>
+      <w:r>
+        <w:rPr>
+          <w:rFonts w:asciiTheme="minorHAnsi" w:eastAsia="Times New Roman" w:hAnsiTheme="minorHAnsi" w:cstheme="minorHAnsi"/>
+          <w:color w:val="000000"/>
+          <w:kern w:val="0"/>
+        </w:rPr>
+        <w:t>Max</w:t>
+      </w:r>
+      <w:proofErr w:type="spellEnd"/>
+      <w:r>
+        <w:rPr>
+          <w:rFonts w:asciiTheme="minorHAnsi" w:eastAsia="Times New Roman" w:hAnsiTheme="minorHAnsi" w:cstheme="minorHAnsi"/>
+          <w:color w:val="000000"/>
+          <w:kern w:val="0"/>
+        </w:rPr>
+        <w:t xml:space="preserve"> </w:t>
+      </w:r>
+      <w:proofErr w:type="spellStart"/>
+      <w:r>
+        <w:rPr>
+          <w:rFonts w:asciiTheme="minorHAnsi" w:eastAsia="Times New Roman" w:hAnsiTheme="minorHAnsi" w:cstheme="minorHAnsi"/>
+          <w:color w:val="000000"/>
+          <w:kern w:val="0"/>
+        </w:rPr>
+        <w:t>submits</w:t>
+      </w:r>
+      <w:proofErr w:type="spellEnd"/>
+      <w:r>
+        <w:rPr>
+          <w:rFonts w:asciiTheme="minorHAnsi" w:eastAsia="Times New Roman" w:hAnsiTheme="minorHAnsi" w:cstheme="minorHAnsi"/>
+          <w:color w:val="000000"/>
+          <w:kern w:val="0"/>
+        </w:rPr>
+        <w:t xml:space="preserve"> </w:t>
+      </w:r>
+      <w:proofErr w:type="spellStart"/>
+      <w:r>
+        <w:rPr>
+          <w:rFonts w:asciiTheme="minorHAnsi" w:eastAsia="Times New Roman" w:hAnsiTheme="minorHAnsi" w:cstheme="minorHAnsi"/>
+          <w:color w:val="000000"/>
+          <w:kern w:val="0"/>
+        </w:rPr>
+        <w:t>the</w:t>
+      </w:r>
+      <w:proofErr w:type="spellEnd"/>
+      <w:r>
+        <w:rPr>
+          <w:rFonts w:asciiTheme="minorHAnsi" w:eastAsia="Times New Roman" w:hAnsiTheme="minorHAnsi" w:cstheme="minorHAnsi"/>
+          <w:color w:val="000000"/>
+          <w:kern w:val="0"/>
+        </w:rPr>
+        <w:t xml:space="preserve"> </w:t>
+      </w:r>
+      <w:proofErr w:type="spellStart"/>
+      <w:r>
+        <w:rPr>
+          <w:rFonts w:asciiTheme="minorHAnsi" w:eastAsia="Times New Roman" w:hAnsiTheme="minorHAnsi" w:cstheme="minorHAnsi"/>
+          <w:color w:val="000000"/>
+          <w:kern w:val="0"/>
+        </w:rPr>
+        <w:t>changes</w:t>
+      </w:r>
+      <w:proofErr w:type="spellEnd"/>
+      <w:r>
+        <w:rPr>
+          <w:rFonts w:asciiTheme="minorHAnsi" w:eastAsia="Times New Roman" w:hAnsiTheme="minorHAnsi" w:cstheme="minorHAnsi"/>
+          <w:color w:val="000000"/>
+          <w:kern w:val="0"/>
+        </w:rPr>
+        <w:t>.</w:t>
       </w:r>
     </w:p>
     <w:p>
@@ -686,31 +1412,79 @@
           <w:color w:val="000000"/>
           <w:kern w:val="0"/>
         </w:rPr>
-        <w:t xml:space="preserve"> If the election is in progress</w:t>
-      </w:r>
-      <w:r>
-        <w:rPr>
-          <w:rFonts w:asciiTheme="minorHAnsi" w:eastAsia="Times New Roman" w:hAnsiTheme="minorHAnsi" w:cstheme="minorHAnsi"/>
-          <w:color w:val="000000"/>
-          <w:kern w:val="0"/>
-        </w:rPr>
-        <w:t xml:space="preserve"> </w:t>
-      </w:r>
-      <w:r>
-        <w:rPr>
-          <w:rFonts w:asciiTheme="minorHAnsi" w:eastAsia="Times New Roman" w:hAnsiTheme="minorHAnsi" w:cstheme="minorHAnsi"/>
-          <w:color w:val="000000"/>
-          <w:kern w:val="0"/>
-        </w:rPr>
-        <w:t>Can</w:t>
-      </w:r>
-      <w:r>
-        <w:rPr>
-          <w:rFonts w:asciiTheme="minorHAnsi" w:eastAsia="Times New Roman" w:hAnsiTheme="minorHAnsi" w:cstheme="minorHAnsi"/>
-          <w:color w:val="000000"/>
-          <w:kern w:val="0"/>
-        </w:rPr>
-        <w:t xml:space="preserve"> is notified and is exited from Edit Election.</w:t>
+        <w:t xml:space="preserve"> If the election is in </w:t>
+      </w:r>
+      <w:proofErr w:type="spellStart"/>
+      <w:r>
+        <w:rPr>
+          <w:rFonts w:asciiTheme="minorHAnsi" w:eastAsia="Times New Roman" w:hAnsiTheme="minorHAnsi" w:cstheme="minorHAnsi"/>
+          <w:color w:val="000000"/>
+          <w:kern w:val="0"/>
+        </w:rPr>
+        <w:t>progress</w:t>
+      </w:r>
+      <w:proofErr w:type="spellEnd"/>
+      <w:r>
+        <w:rPr>
+          <w:rFonts w:asciiTheme="minorHAnsi" w:eastAsia="Times New Roman" w:hAnsiTheme="minorHAnsi" w:cstheme="minorHAnsi"/>
+          <w:color w:val="000000"/>
+          <w:kern w:val="0"/>
+        </w:rPr>
+        <w:t xml:space="preserve"> </w:t>
+      </w:r>
+      <w:proofErr w:type="spellStart"/>
+      <w:r>
+        <w:rPr>
+          <w:rFonts w:asciiTheme="minorHAnsi" w:eastAsia="Times New Roman" w:hAnsiTheme="minorHAnsi" w:cstheme="minorHAnsi"/>
+          <w:color w:val="000000"/>
+          <w:kern w:val="0"/>
+        </w:rPr>
+        <w:t>Max</w:t>
+      </w:r>
+      <w:proofErr w:type="spellEnd"/>
+      <w:r>
+        <w:rPr>
+          <w:rFonts w:asciiTheme="minorHAnsi" w:eastAsia="Times New Roman" w:hAnsiTheme="minorHAnsi" w:cstheme="minorHAnsi"/>
+          <w:color w:val="000000"/>
+          <w:kern w:val="0"/>
+        </w:rPr>
+        <w:t xml:space="preserve"> is </w:t>
+      </w:r>
+      <w:proofErr w:type="spellStart"/>
+      <w:r>
+        <w:rPr>
+          <w:rFonts w:asciiTheme="minorHAnsi" w:eastAsia="Times New Roman" w:hAnsiTheme="minorHAnsi" w:cstheme="minorHAnsi"/>
+          <w:color w:val="000000"/>
+          <w:kern w:val="0"/>
+        </w:rPr>
+        <w:t>notified</w:t>
+      </w:r>
+      <w:proofErr w:type="spellEnd"/>
+      <w:r>
+        <w:rPr>
+          <w:rFonts w:asciiTheme="minorHAnsi" w:eastAsia="Times New Roman" w:hAnsiTheme="minorHAnsi" w:cstheme="minorHAnsi"/>
+          <w:color w:val="000000"/>
+          <w:kern w:val="0"/>
+        </w:rPr>
+        <w:t xml:space="preserve"> </w:t>
+      </w:r>
+      <w:proofErr w:type="spellStart"/>
+      <w:r>
+        <w:rPr>
+          <w:rFonts w:asciiTheme="minorHAnsi" w:eastAsia="Times New Roman" w:hAnsiTheme="minorHAnsi" w:cstheme="minorHAnsi"/>
+          <w:color w:val="000000"/>
+          <w:kern w:val="0"/>
+        </w:rPr>
+        <w:t>and</w:t>
+      </w:r>
+      <w:proofErr w:type="spellEnd"/>
+      <w:r>
+        <w:rPr>
+          <w:rFonts w:asciiTheme="minorHAnsi" w:eastAsia="Times New Roman" w:hAnsiTheme="minorHAnsi" w:cstheme="minorHAnsi"/>
+          <w:color w:val="000000"/>
+          <w:kern w:val="0"/>
+        </w:rPr>
+        <w:t xml:space="preserve"> is exited from Edit Election.</w:t>
       </w:r>
     </w:p>
     <w:p>
@@ -734,23 +1508,97 @@
           <w:color w:val="000000"/>
           <w:kern w:val="0"/>
         </w:rPr>
-        <w:t xml:space="preserve">1b.  If the election has passed </w:t>
-      </w:r>
-      <w:r>
-        <w:rPr>
-          <w:rFonts w:asciiTheme="minorHAnsi" w:eastAsia="Times New Roman" w:hAnsiTheme="minorHAnsi" w:cstheme="minorHAnsi"/>
-          <w:color w:val="000000"/>
-          <w:kern w:val="0"/>
-        </w:rPr>
-        <w:t>Can</w:t>
-      </w:r>
-      <w:r>
-        <w:rPr>
-          <w:rFonts w:asciiTheme="minorHAnsi" w:eastAsia="Times New Roman" w:hAnsiTheme="minorHAnsi" w:cstheme="minorHAnsi"/>
-          <w:color w:val="000000"/>
-          <w:kern w:val="0"/>
-        </w:rPr>
-        <w:t xml:space="preserve"> is notified and is exited from Edit Election.</w:t>
+        <w:t xml:space="preserve">1b.  If the </w:t>
+      </w:r>
+      <w:proofErr w:type="spellStart"/>
+      <w:r>
+        <w:rPr>
+          <w:rFonts w:asciiTheme="minorHAnsi" w:eastAsia="Times New Roman" w:hAnsiTheme="minorHAnsi" w:cstheme="minorHAnsi"/>
+          <w:color w:val="000000"/>
+          <w:kern w:val="0"/>
+        </w:rPr>
+        <w:t>election</w:t>
+      </w:r>
+      <w:proofErr w:type="spellEnd"/>
+      <w:r>
+        <w:rPr>
+          <w:rFonts w:asciiTheme="minorHAnsi" w:eastAsia="Times New Roman" w:hAnsiTheme="minorHAnsi" w:cstheme="minorHAnsi"/>
+          <w:color w:val="000000"/>
+          <w:kern w:val="0"/>
+        </w:rPr>
+        <w:t xml:space="preserve"> has </w:t>
+      </w:r>
+      <w:proofErr w:type="spellStart"/>
+      <w:r>
+        <w:rPr>
+          <w:rFonts w:asciiTheme="minorHAnsi" w:eastAsia="Times New Roman" w:hAnsiTheme="minorHAnsi" w:cstheme="minorHAnsi"/>
+          <w:color w:val="000000"/>
+          <w:kern w:val="0"/>
+        </w:rPr>
+        <w:t>passed</w:t>
+      </w:r>
+      <w:proofErr w:type="spellEnd"/>
+      <w:r>
+        <w:rPr>
+          <w:rFonts w:asciiTheme="minorHAnsi" w:eastAsia="Times New Roman" w:hAnsiTheme="minorHAnsi" w:cstheme="minorHAnsi"/>
+          <w:color w:val="000000"/>
+          <w:kern w:val="0"/>
+        </w:rPr>
+        <w:t xml:space="preserve"> </w:t>
+      </w:r>
+      <w:proofErr w:type="spellStart"/>
+      <w:r>
+        <w:rPr>
+          <w:rFonts w:asciiTheme="minorHAnsi" w:eastAsia="Times New Roman" w:hAnsiTheme="minorHAnsi" w:cstheme="minorHAnsi"/>
+          <w:color w:val="000000"/>
+          <w:kern w:val="0"/>
+        </w:rPr>
+        <w:t>Max</w:t>
+      </w:r>
+      <w:proofErr w:type="spellEnd"/>
+      <w:r>
+        <w:rPr>
+          <w:rFonts w:asciiTheme="minorHAnsi" w:eastAsia="Times New Roman" w:hAnsiTheme="minorHAnsi" w:cstheme="minorHAnsi"/>
+          <w:color w:val="000000"/>
+          <w:kern w:val="0"/>
+        </w:rPr>
+        <w:t xml:space="preserve"> is </w:t>
+      </w:r>
+      <w:proofErr w:type="spellStart"/>
+      <w:r>
+        <w:rPr>
+          <w:rFonts w:asciiTheme="minorHAnsi" w:eastAsia="Times New Roman" w:hAnsiTheme="minorHAnsi" w:cstheme="minorHAnsi"/>
+          <w:color w:val="000000"/>
+          <w:kern w:val="0"/>
+        </w:rPr>
+        <w:t>notified</w:t>
+      </w:r>
+      <w:proofErr w:type="spellEnd"/>
+      <w:r>
+        <w:rPr>
+          <w:rFonts w:asciiTheme="minorHAnsi" w:eastAsia="Times New Roman" w:hAnsiTheme="minorHAnsi" w:cstheme="minorHAnsi"/>
+          <w:color w:val="000000"/>
+          <w:kern w:val="0"/>
+        </w:rPr>
+        <w:t xml:space="preserve"> </w:t>
+      </w:r>
+      <w:proofErr w:type="spellStart"/>
+      <w:r>
+        <w:rPr>
+          <w:rFonts w:asciiTheme="minorHAnsi" w:eastAsia="Times New Roman" w:hAnsiTheme="minorHAnsi" w:cstheme="minorHAnsi"/>
+          <w:color w:val="000000"/>
+          <w:kern w:val="0"/>
+        </w:rPr>
+        <w:t>and</w:t>
+      </w:r>
+      <w:proofErr w:type="spellEnd"/>
+      <w:r>
+        <w:rPr>
+          <w:rFonts w:asciiTheme="minorHAnsi" w:eastAsia="Times New Roman" w:hAnsiTheme="minorHAnsi" w:cstheme="minorHAnsi"/>
+          <w:color w:val="000000"/>
+          <w:kern w:val="0"/>
+        </w:rPr>
+        <w:t xml:space="preserve"> is exited from Edit Election.</w:t>
       </w:r>
     </w:p>
     <w:p>
@@ -782,15 +1630,97 @@
           <w:color w:val="000000"/>
           <w:kern w:val="0"/>
         </w:rPr>
-        <w:t>. If Can</w:t>
-      </w:r>
-      <w:r>
-        <w:rPr>
-          <w:rFonts w:asciiTheme="minorHAnsi" w:eastAsia="Times New Roman" w:hAnsiTheme="minorHAnsi" w:cstheme="minorHAnsi"/>
-          <w:color w:val="000000"/>
-          <w:kern w:val="0"/>
-        </w:rPr>
-        <w:t xml:space="preserve"> exits from Create Election.  No election information is saved.</w:t>
+        <w:t xml:space="preserve">. </w:t>
+      </w:r>
+      <w:proofErr w:type="spellStart"/>
+      <w:r>
+        <w:rPr>
+          <w:rFonts w:asciiTheme="minorHAnsi" w:eastAsia="Times New Roman" w:hAnsiTheme="minorHAnsi" w:cstheme="minorHAnsi"/>
+          <w:color w:val="000000"/>
+          <w:kern w:val="0"/>
+        </w:rPr>
+        <w:t>If</w:t>
+      </w:r>
+      <w:proofErr w:type="spellEnd"/>
+      <w:r>
+        <w:rPr>
+          <w:rFonts w:asciiTheme="minorHAnsi" w:eastAsia="Times New Roman" w:hAnsiTheme="minorHAnsi" w:cstheme="minorHAnsi"/>
+          <w:color w:val="000000"/>
+          <w:kern w:val="0"/>
+        </w:rPr>
+        <w:t xml:space="preserve"> </w:t>
+      </w:r>
+      <w:proofErr w:type="spellStart"/>
+      <w:r>
+        <w:rPr>
+          <w:rFonts w:asciiTheme="minorHAnsi" w:eastAsia="Times New Roman" w:hAnsiTheme="minorHAnsi" w:cstheme="minorHAnsi"/>
+          <w:color w:val="000000"/>
+          <w:kern w:val="0"/>
+        </w:rPr>
+        <w:t>Max</w:t>
+      </w:r>
+      <w:proofErr w:type="spellEnd"/>
+      <w:r>
+        <w:rPr>
+          <w:rFonts w:asciiTheme="minorHAnsi" w:eastAsia="Times New Roman" w:hAnsiTheme="minorHAnsi" w:cstheme="minorHAnsi"/>
+          <w:color w:val="000000"/>
+          <w:kern w:val="0"/>
+        </w:rPr>
+        <w:t xml:space="preserve"> </w:t>
+      </w:r>
+      <w:proofErr w:type="spellStart"/>
+      <w:r>
+        <w:rPr>
+          <w:rFonts w:asciiTheme="minorHAnsi" w:eastAsia="Times New Roman" w:hAnsiTheme="minorHAnsi" w:cstheme="minorHAnsi"/>
+          <w:color w:val="000000"/>
+          <w:kern w:val="0"/>
+        </w:rPr>
+        <w:t>exits</w:t>
+      </w:r>
+      <w:proofErr w:type="spellEnd"/>
+      <w:r>
+        <w:rPr>
+          <w:rFonts w:asciiTheme="minorHAnsi" w:eastAsia="Times New Roman" w:hAnsiTheme="minorHAnsi" w:cstheme="minorHAnsi"/>
+          <w:color w:val="000000"/>
+          <w:kern w:val="0"/>
+        </w:rPr>
+        <w:t xml:space="preserve"> </w:t>
+      </w:r>
+      <w:proofErr w:type="spellStart"/>
+      <w:r>
+        <w:rPr>
+          <w:rFonts w:asciiTheme="minorHAnsi" w:eastAsia="Times New Roman" w:hAnsiTheme="minorHAnsi" w:cstheme="minorHAnsi"/>
+          <w:color w:val="000000"/>
+          <w:kern w:val="0"/>
+        </w:rPr>
+        <w:t>from</w:t>
+      </w:r>
+      <w:proofErr w:type="spellEnd"/>
+      <w:r>
+        <w:rPr>
+          <w:rFonts w:asciiTheme="minorHAnsi" w:eastAsia="Times New Roman" w:hAnsiTheme="minorHAnsi" w:cstheme="minorHAnsi"/>
+          <w:color w:val="000000"/>
+          <w:kern w:val="0"/>
+        </w:rPr>
+        <w:t xml:space="preserve"> </w:t>
+      </w:r>
+      <w:proofErr w:type="spellStart"/>
+      <w:r>
+        <w:rPr>
+          <w:rFonts w:asciiTheme="minorHAnsi" w:eastAsia="Times New Roman" w:hAnsiTheme="minorHAnsi" w:cstheme="minorHAnsi"/>
+          <w:color w:val="000000"/>
+          <w:kern w:val="0"/>
+        </w:rPr>
+        <w:t>Create</w:t>
+      </w:r>
+      <w:proofErr w:type="spellEnd"/>
+      <w:r>
+        <w:rPr>
+          <w:rFonts w:asciiTheme="minorHAnsi" w:eastAsia="Times New Roman" w:hAnsiTheme="minorHAnsi" w:cstheme="minorHAnsi"/>
+          <w:color w:val="000000"/>
+          <w:kern w:val="0"/>
+        </w:rPr>
+        <w:t xml:space="preserve"> Election.  No election information is saved.</w:t>
       </w:r>
       <w:r>
         <w:rPr>
@@ -807,23 +1737,79 @@
           <w:kern w:val="0"/>
         </w:rPr>
         <w:br/>
-        <w:t xml:space="preserve">6a.   If an election already exists on the new date, the election is not saved and </w:t>
-      </w:r>
-      <w:r>
-        <w:rPr>
-          <w:rFonts w:asciiTheme="minorHAnsi" w:eastAsia="Times New Roman" w:hAnsiTheme="minorHAnsi" w:cstheme="minorHAnsi"/>
-          <w:color w:val="000000"/>
-          <w:kern w:val="0"/>
-        </w:rPr>
-        <w:t>Can</w:t>
-      </w:r>
-      <w:r>
-        <w:rPr>
-          <w:rFonts w:asciiTheme="minorHAnsi" w:eastAsia="Times New Roman" w:hAnsiTheme="minorHAnsi" w:cstheme="minorHAnsi"/>
-          <w:color w:val="000000"/>
-          <w:kern w:val="0"/>
-        </w:rPr>
-        <w:t xml:space="preserve"> is notified of the conflict.  They are given the option to modify the election they were trying to edit.</w:t>
+        <w:t xml:space="preserve">6a.   If an election already exists on the new date, the election is not </w:t>
+      </w:r>
+      <w:proofErr w:type="spellStart"/>
+      <w:r>
+        <w:rPr>
+          <w:rFonts w:asciiTheme="minorHAnsi" w:eastAsia="Times New Roman" w:hAnsiTheme="minorHAnsi" w:cstheme="minorHAnsi"/>
+          <w:color w:val="000000"/>
+          <w:kern w:val="0"/>
+        </w:rPr>
+        <w:t>saved</w:t>
+      </w:r>
+      <w:proofErr w:type="spellEnd"/>
+      <w:r>
+        <w:rPr>
+          <w:rFonts w:asciiTheme="minorHAnsi" w:eastAsia="Times New Roman" w:hAnsiTheme="minorHAnsi" w:cstheme="minorHAnsi"/>
+          <w:color w:val="000000"/>
+          <w:kern w:val="0"/>
+        </w:rPr>
+        <w:t xml:space="preserve"> </w:t>
+      </w:r>
+      <w:proofErr w:type="spellStart"/>
+      <w:r>
+        <w:rPr>
+          <w:rFonts w:asciiTheme="minorHAnsi" w:eastAsia="Times New Roman" w:hAnsiTheme="minorHAnsi" w:cstheme="minorHAnsi"/>
+          <w:color w:val="000000"/>
+          <w:kern w:val="0"/>
+        </w:rPr>
+        <w:t>and</w:t>
+      </w:r>
+      <w:proofErr w:type="spellEnd"/>
+      <w:r>
+        <w:rPr>
+          <w:rFonts w:asciiTheme="minorHAnsi" w:eastAsia="Times New Roman" w:hAnsiTheme="minorHAnsi" w:cstheme="minorHAnsi"/>
+          <w:color w:val="000000"/>
+          <w:kern w:val="0"/>
+        </w:rPr>
+        <w:t xml:space="preserve"> </w:t>
+      </w:r>
+      <w:proofErr w:type="spellStart"/>
+      <w:r>
+        <w:rPr>
+          <w:rFonts w:asciiTheme="minorHAnsi" w:eastAsia="Times New Roman" w:hAnsiTheme="minorHAnsi" w:cstheme="minorHAnsi"/>
+          <w:color w:val="000000"/>
+          <w:kern w:val="0"/>
+        </w:rPr>
+        <w:t>Max</w:t>
+      </w:r>
+      <w:proofErr w:type="spellEnd"/>
+      <w:r>
+        <w:rPr>
+          <w:rFonts w:asciiTheme="minorHAnsi" w:eastAsia="Times New Roman" w:hAnsiTheme="minorHAnsi" w:cstheme="minorHAnsi"/>
+          <w:color w:val="000000"/>
+          <w:kern w:val="0"/>
+        </w:rPr>
+        <w:t xml:space="preserve"> is </w:t>
+      </w:r>
+      <w:proofErr w:type="spellStart"/>
+      <w:r>
+        <w:rPr>
+          <w:rFonts w:asciiTheme="minorHAnsi" w:eastAsia="Times New Roman" w:hAnsiTheme="minorHAnsi" w:cstheme="minorHAnsi"/>
+          <w:color w:val="000000"/>
+          <w:kern w:val="0"/>
+        </w:rPr>
+        <w:t>notified</w:t>
+      </w:r>
+      <w:proofErr w:type="spellEnd"/>
+      <w:r>
+        <w:rPr>
+          <w:rFonts w:asciiTheme="minorHAnsi" w:eastAsia="Times New Roman" w:hAnsiTheme="minorHAnsi" w:cstheme="minorHAnsi"/>
+          <w:color w:val="000000"/>
+          <w:kern w:val="0"/>
+        </w:rPr>
+        <w:t xml:space="preserve"> of the conflict.  They are given the option to modify the election they were trying to edit.</w:t>
       </w:r>
     </w:p>
     <w:p>
@@ -849,21 +1835,67 @@
         </w:rPr>
         <w:t xml:space="preserve">6b.  </w:t>
       </w:r>
-      <w:r>
-        <w:rPr>
-          <w:rFonts w:asciiTheme="minorHAnsi" w:eastAsia="Times New Roman" w:hAnsiTheme="minorHAnsi" w:cstheme="minorHAnsi"/>
-          <w:color w:val="000000"/>
-          <w:kern w:val="0"/>
-        </w:rPr>
-        <w:t xml:space="preserve">Can </w:t>
-      </w:r>
-      <w:r>
-        <w:rPr>
-          <w:rFonts w:asciiTheme="minorHAnsi" w:eastAsia="Times New Roman" w:hAnsiTheme="minorHAnsi" w:cstheme="minorHAnsi"/>
-          <w:color w:val="000000"/>
-          <w:kern w:val="0"/>
-        </w:rPr>
-        <w:t>has requested that the election be deleted.  The System removes all items associated with the election and then deletes the election.  </w:t>
+      <w:proofErr w:type="spellStart"/>
+      <w:r>
+        <w:rPr>
+          <w:rFonts w:asciiTheme="minorHAnsi" w:eastAsia="Times New Roman" w:hAnsiTheme="minorHAnsi" w:cstheme="minorHAnsi"/>
+          <w:color w:val="000000"/>
+          <w:kern w:val="0"/>
+        </w:rPr>
+        <w:t>Max</w:t>
+      </w:r>
+      <w:proofErr w:type="spellEnd"/>
+      <w:r>
+        <w:rPr>
+          <w:rFonts w:asciiTheme="minorHAnsi" w:eastAsia="Times New Roman" w:hAnsiTheme="minorHAnsi" w:cstheme="minorHAnsi"/>
+          <w:color w:val="000000"/>
+          <w:kern w:val="0"/>
+        </w:rPr>
+        <w:t xml:space="preserve"> </w:t>
+      </w:r>
+      <w:r>
+        <w:rPr>
+          <w:rFonts w:asciiTheme="minorHAnsi" w:eastAsia="Times New Roman" w:hAnsiTheme="minorHAnsi" w:cstheme="minorHAnsi"/>
+          <w:color w:val="000000"/>
+          <w:kern w:val="0"/>
+        </w:rPr>
+        <w:t xml:space="preserve">has </w:t>
+      </w:r>
+      <w:proofErr w:type="spellStart"/>
+      <w:r>
+        <w:rPr>
+          <w:rFonts w:asciiTheme="minorHAnsi" w:eastAsia="Times New Roman" w:hAnsiTheme="minorHAnsi" w:cstheme="minorHAnsi"/>
+          <w:color w:val="000000"/>
+          <w:kern w:val="0"/>
+        </w:rPr>
+        <w:t>requested</w:t>
+      </w:r>
+      <w:proofErr w:type="spellEnd"/>
+      <w:r>
+        <w:rPr>
+          <w:rFonts w:asciiTheme="minorHAnsi" w:eastAsia="Times New Roman" w:hAnsiTheme="minorHAnsi" w:cstheme="minorHAnsi"/>
+          <w:color w:val="000000"/>
+          <w:kern w:val="0"/>
+        </w:rPr>
+        <w:t xml:space="preserve"> </w:t>
+      </w:r>
+      <w:proofErr w:type="spellStart"/>
+      <w:r>
+        <w:rPr>
+          <w:rFonts w:asciiTheme="minorHAnsi" w:eastAsia="Times New Roman" w:hAnsiTheme="minorHAnsi" w:cstheme="minorHAnsi"/>
+          <w:color w:val="000000"/>
+          <w:kern w:val="0"/>
+        </w:rPr>
+        <w:t>that</w:t>
+      </w:r>
+      <w:proofErr w:type="spellEnd"/>
+      <w:r>
+        <w:rPr>
+          <w:rFonts w:asciiTheme="minorHAnsi" w:eastAsia="Times New Roman" w:hAnsiTheme="minorHAnsi" w:cstheme="minorHAnsi"/>
+          <w:color w:val="000000"/>
+          <w:kern w:val="0"/>
+        </w:rPr>
+        <w:t xml:space="preserve"> the election be deleted.  The System removes all items associated with the election and then deletes the election.  </w:t>
       </w:r>
     </w:p>
     <w:p>
@@ -916,7 +1948,7 @@
     </w:p>
     <w:p>
       <w:pPr>
-        <w:pStyle w:val="Heading2"/>
+        <w:pStyle w:val="Balk2"/>
         <w:spacing w:after="0" w:afterAutospacing="0"/>
         <w:rPr>
           <w:rFonts w:asciiTheme="minorHAnsi" w:hAnsiTheme="minorHAnsi" w:cstheme="minorHAnsi"/>
@@ -932,7 +1964,7 @@
         </w:rPr>
         <w:t xml:space="preserve">Scenario name:    </w:t>
       </w:r>
-      <w:bookmarkStart w:id="0" w:name="View_Vote_Results"/>
+      <w:bookmarkStart w:id="1" w:name="View_Vote_Results"/>
       <w:r>
         <w:rPr>
           <w:rFonts w:asciiTheme="minorHAnsi" w:hAnsiTheme="minorHAnsi" w:cstheme="minorHAnsi"/>
@@ -942,7 +1974,7 @@
         </w:rPr>
         <w:t>View Vote Results</w:t>
       </w:r>
-      <w:bookmarkEnd w:id="0"/>
+      <w:bookmarkEnd w:id="1"/>
     </w:p>
     <w:p>
       <w:pPr>
@@ -958,21 +1990,7 @@
           <w:rFonts w:eastAsia="Calibri" w:cs="Calibri"/>
           <w:b/>
         </w:rPr>
-        <w:t>Parti</w:t>
-      </w:r>
-      <w:r>
-        <w:rPr>
-          <w:rFonts w:eastAsia="Calibri" w:cs="Calibri"/>
-          <w:b/>
-        </w:rPr>
-        <w:t>cipant actor instances:  Berkay</w:t>
-      </w:r>
-      <w:r>
-        <w:rPr>
-          <w:rFonts w:eastAsia="Calibri" w:cs="Calibri"/>
-          <w:b/>
-        </w:rPr>
-        <w:t>:Member of the site</w:t>
+        <w:t>Participant actor instances:  Berkay:Member of the site</w:t>
       </w:r>
     </w:p>
     <w:p>
@@ -1022,17 +2040,7 @@
           <w:color w:val="000000"/>
           <w:kern w:val="0"/>
         </w:rPr>
-        <w:t xml:space="preserve"> selects an election</w:t>
-      </w:r>
-      <w:bookmarkStart w:id="1" w:name="_GoBack"/>
-      <w:bookmarkEnd w:id="1"/>
-      <w:r>
-        <w:rPr>
-          <w:rFonts w:asciiTheme="minorHAnsi" w:eastAsia="Times New Roman" w:hAnsiTheme="minorHAnsi" w:cstheme="minorHAnsi"/>
-          <w:color w:val="000000"/>
-          <w:kern w:val="0"/>
-        </w:rPr>
-        <w:t>.</w:t>
+        <w:t xml:space="preserve"> selects an election.</w:t>
       </w:r>
     </w:p>
     <w:p>
@@ -1088,8 +2096,8 @@
 </file>
 
 <file path=word/numbering.xml><?xml version="1.0" encoding="utf-8"?>
-<w:numbering xmlns:wpc="http://schemas.microsoft.com/office/word/2010/wordprocessingCanvas" xmlns:mc="http://schemas.openxmlformats.org/markup-compatibility/2006" xmlns:o="urn:schemas-microsoft-com:office:office" xmlns:r="http://schemas.openxmlformats.org/officeDocument/2006/relationships" xmlns:m="http://schemas.openxmlformats.org/officeDocument/2006/math" xmlns:v="urn:schemas-microsoft-com:vml" xmlns:wp14="http://schemas.microsoft.com/office/word/2010/wordprocessingDrawing" xmlns:wp="http://schemas.openxmlformats.org/drawingml/2006/wordprocessingDrawing" xmlns:w10="urn:schemas-microsoft-com:office:word" xmlns:w="http://schemas.openxmlformats.org/wordprocessingml/2006/main" xmlns:w14="http://schemas.microsoft.com/office/word/2010/wordml" xmlns:w15="http://schemas.microsoft.com/office/word/2012/wordml" xmlns:wpg="http://schemas.microsoft.com/office/word/2010/wordprocessingGroup" xmlns:wpi="http://schemas.microsoft.com/office/word/2010/wordprocessingInk" xmlns:wne="http://schemas.microsoft.com/office/word/2006/wordml" xmlns:wps="http://schemas.microsoft.com/office/word/2010/wordprocessingShape" mc:Ignorable="w14 w15 wp14">
-  <w:abstractNum w:abstractNumId="0" w15:restartNumberingAfterBreak="0">
+<w:numbering xmlns:wpc="http://schemas.microsoft.com/office/word/2010/wordprocessingCanvas" xmlns:mc="http://schemas.openxmlformats.org/markup-compatibility/2006" xmlns:o="urn:schemas-microsoft-com:office:office" xmlns:r="http://schemas.openxmlformats.org/officeDocument/2006/relationships" xmlns:m="http://schemas.openxmlformats.org/officeDocument/2006/math" xmlns:v="urn:schemas-microsoft-com:vml" xmlns:wp14="http://schemas.microsoft.com/office/word/2010/wordprocessingDrawing" xmlns:wp="http://schemas.openxmlformats.org/drawingml/2006/wordprocessingDrawing" xmlns:w10="urn:schemas-microsoft-com:office:word" xmlns:w="http://schemas.openxmlformats.org/wordprocessingml/2006/main" xmlns:w14="http://schemas.microsoft.com/office/word/2010/wordml" xmlns:wpg="http://schemas.microsoft.com/office/word/2010/wordprocessingGroup" xmlns:wpi="http://schemas.microsoft.com/office/word/2010/wordprocessingInk" xmlns:wne="http://schemas.microsoft.com/office/word/2006/wordml" xmlns:wps="http://schemas.microsoft.com/office/word/2010/wordprocessingShape" mc:Ignorable="w14 wp14">
+  <w:abstractNum w:abstractNumId="0">
     <w:nsid w:val="4DA9096B"/>
     <w:multiLevelType w:val="multilevel"/>
     <w:tmpl w:val="F20C4ED2"/>
@@ -1202,7 +2210,7 @@
       </w:pPr>
     </w:lvl>
   </w:abstractNum>
-  <w:abstractNum w:abstractNumId="1" w15:restartNumberingAfterBreak="0">
+  <w:abstractNum w:abstractNumId="1">
     <w:nsid w:val="6CE60F69"/>
     <w:multiLevelType w:val="multilevel"/>
     <w:tmpl w:val="A87AF1BC"/>
@@ -1325,7 +2333,7 @@
 </file>
 
 <file path=word/styles.xml><?xml version="1.0" encoding="utf-8"?>
-<w:styles xmlns:mc="http://schemas.openxmlformats.org/markup-compatibility/2006" xmlns:r="http://schemas.openxmlformats.org/officeDocument/2006/relationships" xmlns:w="http://schemas.openxmlformats.org/wordprocessingml/2006/main" xmlns:w14="http://schemas.microsoft.com/office/word/2010/wordml" xmlns:w15="http://schemas.microsoft.com/office/word/2012/wordml" mc:Ignorable="w14 w15">
+<w:styles xmlns:mc="http://schemas.openxmlformats.org/markup-compatibility/2006" xmlns:r="http://schemas.openxmlformats.org/officeDocument/2006/relationships" xmlns:w="http://schemas.openxmlformats.org/wordprocessingml/2006/main" xmlns:w14="http://schemas.microsoft.com/office/word/2010/wordml" mc:Ignorable="w14">
   <w:docDefaults>
     <w:rPrDefault>
       <w:rPr>
@@ -1341,378 +2349,144 @@
       </w:pPr>
     </w:pPrDefault>
   </w:docDefaults>
-  <w:latentStyles w:defLockedState="0" w:defUIPriority="99" w:defSemiHidden="0" w:defUnhideWhenUsed="0" w:defQFormat="0" w:count="371">
-    <w:lsdException w:name="Normal" w:uiPriority="0" w:qFormat="1"/>
-    <w:lsdException w:name="heading 1" w:uiPriority="9" w:qFormat="1"/>
-    <w:lsdException w:name="heading 2" w:semiHidden="1" w:uiPriority="9" w:unhideWhenUsed="1" w:qFormat="1"/>
-    <w:lsdException w:name="heading 3" w:semiHidden="1" w:uiPriority="9" w:unhideWhenUsed="1" w:qFormat="1"/>
-    <w:lsdException w:name="heading 4" w:semiHidden="1" w:uiPriority="9" w:unhideWhenUsed="1" w:qFormat="1"/>
-    <w:lsdException w:name="heading 5" w:semiHidden="1" w:uiPriority="9" w:unhideWhenUsed="1" w:qFormat="1"/>
-    <w:lsdException w:name="heading 6" w:semiHidden="1" w:uiPriority="9" w:unhideWhenUsed="1" w:qFormat="1"/>
-    <w:lsdException w:name="heading 7" w:semiHidden="1" w:uiPriority="9" w:unhideWhenUsed="1" w:qFormat="1"/>
-    <w:lsdException w:name="heading 8" w:semiHidden="1" w:uiPriority="9" w:unhideWhenUsed="1" w:qFormat="1"/>
-    <w:lsdException w:name="heading 9" w:semiHidden="1" w:uiPriority="9" w:unhideWhenUsed="1" w:qFormat="1"/>
-    <w:lsdException w:name="index 1" w:semiHidden="1" w:unhideWhenUsed="1"/>
-    <w:lsdException w:name="index 2" w:semiHidden="1" w:unhideWhenUsed="1"/>
-    <w:lsdException w:name="index 3" w:semiHidden="1" w:unhideWhenUsed="1"/>
-    <w:lsdException w:name="index 4" w:semiHidden="1" w:unhideWhenUsed="1"/>
-    <w:lsdException w:name="index 5" w:semiHidden="1" w:unhideWhenUsed="1"/>
-    <w:lsdException w:name="index 6" w:semiHidden="1" w:unhideWhenUsed="1"/>
-    <w:lsdException w:name="index 7" w:semiHidden="1" w:unhideWhenUsed="1"/>
-    <w:lsdException w:name="index 8" w:semiHidden="1" w:unhideWhenUsed="1"/>
-    <w:lsdException w:name="index 9" w:semiHidden="1" w:unhideWhenUsed="1"/>
-    <w:lsdException w:name="toc 1" w:semiHidden="1" w:uiPriority="39" w:unhideWhenUsed="1"/>
-    <w:lsdException w:name="toc 2" w:semiHidden="1" w:uiPriority="39" w:unhideWhenUsed="1"/>
-    <w:lsdException w:name="toc 3" w:semiHidden="1" w:uiPriority="39" w:unhideWhenUsed="1"/>
-    <w:lsdException w:name="toc 4" w:semiHidden="1" w:uiPriority="39" w:unhideWhenUsed="1"/>
-    <w:lsdException w:name="toc 5" w:semiHidden="1" w:uiPriority="39" w:unhideWhenUsed="1"/>
-    <w:lsdException w:name="toc 6" w:semiHidden="1" w:uiPriority="39" w:unhideWhenUsed="1"/>
-    <w:lsdException w:name="toc 7" w:semiHidden="1" w:uiPriority="39" w:unhideWhenUsed="1"/>
-    <w:lsdException w:name="toc 8" w:semiHidden="1" w:uiPriority="39" w:unhideWhenUsed="1"/>
-    <w:lsdException w:name="toc 9" w:semiHidden="1" w:uiPriority="39" w:unhideWhenUsed="1"/>
-    <w:lsdException w:name="Normal Indent" w:semiHidden="1" w:unhideWhenUsed="1"/>
-    <w:lsdException w:name="footnote text" w:semiHidden="1" w:unhideWhenUsed="1"/>
-    <w:lsdException w:name="annotation text" w:semiHidden="1" w:unhideWhenUsed="1"/>
-    <w:lsdException w:name="header" w:semiHidden="1" w:unhideWhenUsed="1"/>
-    <w:lsdException w:name="footer" w:semiHidden="1" w:unhideWhenUsed="1"/>
-    <w:lsdException w:name="index heading" w:semiHidden="1" w:unhideWhenUsed="1"/>
-    <w:lsdException w:name="caption" w:semiHidden="1" w:uiPriority="35" w:unhideWhenUsed="1" w:qFormat="1"/>
-    <w:lsdException w:name="table of figures" w:semiHidden="1" w:unhideWhenUsed="1"/>
-    <w:lsdException w:name="envelope address" w:semiHidden="1" w:unhideWhenUsed="1"/>
-    <w:lsdException w:name="envelope return" w:semiHidden="1" w:unhideWhenUsed="1"/>
-    <w:lsdException w:name="footnote reference" w:semiHidden="1" w:unhideWhenUsed="1"/>
-    <w:lsdException w:name="annotation reference" w:semiHidden="1" w:unhideWhenUsed="1"/>
-    <w:lsdException w:name="line number" w:semiHidden="1" w:unhideWhenUsed="1"/>
-    <w:lsdException w:name="page number" w:semiHidden="1" w:unhideWhenUsed="1"/>
-    <w:lsdException w:name="endnote reference" w:semiHidden="1" w:unhideWhenUsed="1"/>
-    <w:lsdException w:name="endnote text" w:semiHidden="1" w:unhideWhenUsed="1"/>
-    <w:lsdException w:name="table of authorities" w:semiHidden="1" w:unhideWhenUsed="1"/>
-    <w:lsdException w:name="macro" w:semiHidden="1" w:unhideWhenUsed="1"/>
-    <w:lsdException w:name="toa heading" w:semiHidden="1" w:unhideWhenUsed="1"/>
-    <w:lsdException w:name="List" w:semiHidden="1" w:unhideWhenUsed="1"/>
-    <w:lsdException w:name="List Bullet" w:semiHidden="1" w:unhideWhenUsed="1"/>
-    <w:lsdException w:name="List Number" w:semiHidden="1" w:unhideWhenUsed="1"/>
-    <w:lsdException w:name="List 2" w:semiHidden="1" w:unhideWhenUsed="1"/>
-    <w:lsdException w:name="List 3" w:semiHidden="1" w:unhideWhenUsed="1"/>
-    <w:lsdException w:name="List 4" w:semiHidden="1" w:unhideWhenUsed="1"/>
-    <w:lsdException w:name="List 5" w:semiHidden="1" w:unhideWhenUsed="1"/>
-    <w:lsdException w:name="List Bullet 2" w:semiHidden="1" w:unhideWhenUsed="1"/>
-    <w:lsdException w:name="List Bullet 3" w:semiHidden="1" w:unhideWhenUsed="1"/>
-    <w:lsdException w:name="List Bullet 4" w:semiHidden="1" w:unhideWhenUsed="1"/>
-    <w:lsdException w:name="List Bullet 5" w:semiHidden="1" w:unhideWhenUsed="1"/>
-    <w:lsdException w:name="List Number 2" w:semiHidden="1" w:unhideWhenUsed="1"/>
-    <w:lsdException w:name="List Number 3" w:semiHidden="1" w:unhideWhenUsed="1"/>
-    <w:lsdException w:name="List Number 4" w:semiHidden="1" w:unhideWhenUsed="1"/>
-    <w:lsdException w:name="List Number 5" w:semiHidden="1" w:unhideWhenUsed="1"/>
-    <w:lsdException w:name="Title" w:uiPriority="10" w:qFormat="1"/>
-    <w:lsdException w:name="Closing" w:semiHidden="1" w:unhideWhenUsed="1"/>
-    <w:lsdException w:name="Signature" w:semiHidden="1" w:unhideWhenUsed="1"/>
-    <w:lsdException w:name="Default Paragraph Font" w:semiHidden="1" w:uiPriority="1" w:unhideWhenUsed="1"/>
-    <w:lsdException w:name="Body Text" w:semiHidden="1" w:unhideWhenUsed="1"/>
-    <w:lsdException w:name="Body Text Indent" w:semiHidden="1" w:unhideWhenUsed="1"/>
-    <w:lsdException w:name="List Continue" w:semiHidden="1" w:unhideWhenUsed="1"/>
-    <w:lsdException w:name="List Continue 2" w:semiHidden="1" w:unhideWhenUsed="1"/>
-    <w:lsdException w:name="List Continue 3" w:semiHidden="1" w:unhideWhenUsed="1"/>
-    <w:lsdException w:name="List Continue 4" w:semiHidden="1" w:unhideWhenUsed="1"/>
-    <w:lsdException w:name="List Continue 5" w:semiHidden="1" w:unhideWhenUsed="1"/>
-    <w:lsdException w:name="Message Header" w:semiHidden="1" w:unhideWhenUsed="1"/>
-    <w:lsdException w:name="Subtitle" w:uiPriority="11" w:qFormat="1"/>
-    <w:lsdException w:name="Salutation" w:semiHidden="1" w:unhideWhenUsed="1"/>
-    <w:lsdException w:name="Date" w:semiHidden="1" w:unhideWhenUsed="1"/>
-    <w:lsdException w:name="Body Text First Indent" w:semiHidden="1" w:unhideWhenUsed="1"/>
-    <w:lsdException w:name="Body Text First Indent 2" w:semiHidden="1" w:unhideWhenUsed="1"/>
-    <w:lsdException w:name="Note Heading" w:semiHidden="1" w:unhideWhenUsed="1"/>
-    <w:lsdException w:name="Body Text 2" w:semiHidden="1" w:unhideWhenUsed="1"/>
-    <w:lsdException w:name="Body Text 3" w:semiHidden="1" w:unhideWhenUsed="1"/>
-    <w:lsdException w:name="Body Text Indent 2" w:semiHidden="1" w:unhideWhenUsed="1"/>
-    <w:lsdException w:name="Body Text Indent 3" w:semiHidden="1" w:unhideWhenUsed="1"/>
-    <w:lsdException w:name="Block Text" w:semiHidden="1" w:unhideWhenUsed="1"/>
-    <w:lsdException w:name="Hyperlink" w:semiHidden="1" w:unhideWhenUsed="1"/>
-    <w:lsdException w:name="FollowedHyperlink" w:semiHidden="1" w:unhideWhenUsed="1"/>
-    <w:lsdException w:name="Strong" w:uiPriority="22" w:qFormat="1"/>
-    <w:lsdException w:name="Emphasis" w:uiPriority="20" w:qFormat="1"/>
-    <w:lsdException w:name="Document Map" w:semiHidden="1" w:unhideWhenUsed="1"/>
-    <w:lsdException w:name="Plain Text" w:semiHidden="1" w:unhideWhenUsed="1"/>
-    <w:lsdException w:name="E-mail Signature" w:semiHidden="1" w:unhideWhenUsed="1"/>
-    <w:lsdException w:name="HTML Top of Form" w:semiHidden="1" w:unhideWhenUsed="1"/>
-    <w:lsdException w:name="HTML Bottom of Form" w:semiHidden="1" w:unhideWhenUsed="1"/>
-    <w:lsdException w:name="Normal (Web)" w:semiHidden="1" w:unhideWhenUsed="1"/>
-    <w:lsdException w:name="HTML Acronym" w:semiHidden="1" w:unhideWhenUsed="1"/>
-    <w:lsdException w:name="HTML Address" w:semiHidden="1" w:unhideWhenUsed="1"/>
-    <w:lsdException w:name="HTML Cite" w:semiHidden="1" w:unhideWhenUsed="1"/>
-    <w:lsdException w:name="HTML Code" w:semiHidden="1" w:unhideWhenUsed="1"/>
-    <w:lsdException w:name="HTML Definition" w:semiHidden="1" w:unhideWhenUsed="1"/>
-    <w:lsdException w:name="HTML Keyboard" w:semiHidden="1" w:unhideWhenUsed="1"/>
-    <w:lsdException w:name="HTML Preformatted" w:semiHidden="1" w:unhideWhenUsed="1"/>
-    <w:lsdException w:name="HTML Sample" w:semiHidden="1" w:unhideWhenUsed="1"/>
-    <w:lsdException w:name="HTML Typewriter" w:semiHidden="1" w:unhideWhenUsed="1"/>
-    <w:lsdException w:name="HTML Variable" w:semiHidden="1" w:unhideWhenUsed="1"/>
-    <w:lsdException w:name="Normal Table" w:semiHidden="1" w:unhideWhenUsed="1"/>
-    <w:lsdException w:name="annotation subject" w:semiHidden="1" w:unhideWhenUsed="1"/>
-    <w:lsdException w:name="No List" w:semiHidden="1" w:unhideWhenUsed="1"/>
-    <w:lsdException w:name="Outline List 1" w:semiHidden="1" w:unhideWhenUsed="1"/>
-    <w:lsdException w:name="Outline List 2" w:semiHidden="1" w:unhideWhenUsed="1"/>
-    <w:lsdException w:name="Outline List 3" w:semiHidden="1" w:unhideWhenUsed="1"/>
-    <w:lsdException w:name="Table Simple 1" w:semiHidden="1" w:unhideWhenUsed="1"/>
-    <w:lsdException w:name="Table Simple 2" w:semiHidden="1" w:unhideWhenUsed="1"/>
-    <w:lsdException w:name="Table Simple 3" w:semiHidden="1" w:unhideWhenUsed="1"/>
-    <w:lsdException w:name="Table Classic 1" w:semiHidden="1" w:unhideWhenUsed="1"/>
-    <w:lsdException w:name="Table Classic 2" w:semiHidden="1" w:unhideWhenUsed="1"/>
-    <w:lsdException w:name="Table Classic 3" w:semiHidden="1" w:unhideWhenUsed="1"/>
-    <w:lsdException w:name="Table Classic 4" w:semiHidden="1" w:unhideWhenUsed="1"/>
-    <w:lsdException w:name="Table Colorful 1" w:semiHidden="1" w:unhideWhenUsed="1"/>
-    <w:lsdException w:name="Table Colorful 2" w:semiHidden="1" w:unhideWhenUsed="1"/>
-    <w:lsdException w:name="Table Colorful 3" w:semiHidden="1" w:unhideWhenUsed="1"/>
-    <w:lsdException w:name="Table Columns 1" w:semiHidden="1" w:unhideWhenUsed="1"/>
-    <w:lsdException w:name="Table Columns 2" w:semiHidden="1" w:unhideWhenUsed="1"/>
-    <w:lsdException w:name="Table Columns 3" w:semiHidden="1" w:unhideWhenUsed="1"/>
-    <w:lsdException w:name="Table Columns 4" w:semiHidden="1" w:unhideWhenUsed="1"/>
-    <w:lsdException w:name="Table Columns 5" w:semiHidden="1" w:unhideWhenUsed="1"/>
-    <w:lsdException w:name="Table Grid 1" w:semiHidden="1" w:unhideWhenUsed="1"/>
-    <w:lsdException w:name="Table Grid 2" w:semiHidden="1" w:unhideWhenUsed="1"/>
-    <w:lsdException w:name="Table Grid 3" w:semiHidden="1" w:unhideWhenUsed="1"/>
-    <w:lsdException w:name="Table Grid 4" w:semiHidden="1" w:unhideWhenUsed="1"/>
-    <w:lsdException w:name="Table Grid 5" w:semiHidden="1" w:unhideWhenUsed="1"/>
-    <w:lsdException w:name="Table Grid 6" w:semiHidden="1" w:unhideWhenUsed="1"/>
-    <w:lsdException w:name="Table Grid 7" w:semiHidden="1" w:unhideWhenUsed="1"/>
-    <w:lsdException w:name="Table Grid 8" w:semiHidden="1" w:unhideWhenUsed="1"/>
-    <w:lsdException w:name="Table List 1" w:semiHidden="1" w:unhideWhenUsed="1"/>
-    <w:lsdException w:name="Table List 2" w:semiHidden="1" w:unhideWhenUsed="1"/>
-    <w:lsdException w:name="Table List 3" w:semiHidden="1" w:unhideWhenUsed="1"/>
-    <w:lsdException w:name="Table List 4" w:semiHidden="1" w:unhideWhenUsed="1"/>
-    <w:lsdException w:name="Table List 5" w:semiHidden="1" w:unhideWhenUsed="1"/>
-    <w:lsdException w:name="Table List 6" w:semiHidden="1" w:unhideWhenUsed="1"/>
-    <w:lsdException w:name="Table List 7" w:semiHidden="1" w:unhideWhenUsed="1"/>
-    <w:lsdException w:name="Table List 8" w:semiHidden="1" w:unhideWhenUsed="1"/>
-    <w:lsdException w:name="Table 3D effects 1" w:semiHidden="1" w:unhideWhenUsed="1"/>
-    <w:lsdException w:name="Table 3D effects 2" w:semiHidden="1" w:unhideWhenUsed="1"/>
-    <w:lsdException w:name="Table 3D effects 3" w:semiHidden="1" w:unhideWhenUsed="1"/>
-    <w:lsdException w:name="Table Contemporary" w:semiHidden="1" w:unhideWhenUsed="1"/>
-    <w:lsdException w:name="Table Elegant" w:semiHidden="1" w:unhideWhenUsed="1"/>
-    <w:lsdException w:name="Table Professional" w:semiHidden="1" w:unhideWhenUsed="1"/>
-    <w:lsdException w:name="Table Subtle 1" w:semiHidden="1" w:unhideWhenUsed="1"/>
-    <w:lsdException w:name="Table Subtle 2" w:semiHidden="1" w:unhideWhenUsed="1"/>
-    <w:lsdException w:name="Table Web 1" w:semiHidden="1" w:unhideWhenUsed="1"/>
-    <w:lsdException w:name="Table Web 2" w:semiHidden="1" w:unhideWhenUsed="1"/>
-    <w:lsdException w:name="Table Web 3" w:semiHidden="1" w:unhideWhenUsed="1"/>
-    <w:lsdException w:name="Balloon Text" w:semiHidden="1" w:unhideWhenUsed="1"/>
-    <w:lsdException w:name="Table Grid" w:uiPriority="39"/>
-    <w:lsdException w:name="Table Theme" w:semiHidden="1" w:unhideWhenUsed="1"/>
-    <w:lsdException w:name="Placeholder Text" w:semiHidden="1"/>
-    <w:lsdException w:name="No Spacing" w:uiPriority="1" w:qFormat="1"/>
-    <w:lsdException w:name="Light Shading" w:uiPriority="60"/>
-    <w:lsdException w:name="Light List" w:uiPriority="61"/>
-    <w:lsdException w:name="Light Grid" w:uiPriority="62"/>
-    <w:lsdException w:name="Medium Shading 1" w:uiPriority="63"/>
-    <w:lsdException w:name="Medium Shading 2" w:uiPriority="64"/>
-    <w:lsdException w:name="Medium List 1" w:uiPriority="65"/>
-    <w:lsdException w:name="Medium List 2" w:uiPriority="66"/>
-    <w:lsdException w:name="Medium Grid 1" w:uiPriority="67"/>
-    <w:lsdException w:name="Medium Grid 2" w:uiPriority="68"/>
-    <w:lsdException w:name="Medium Grid 3" w:uiPriority="69"/>
-    <w:lsdException w:name="Dark List" w:uiPriority="70"/>
-    <w:lsdException w:name="Colorful Shading" w:uiPriority="71"/>
-    <w:lsdException w:name="Colorful List" w:uiPriority="72"/>
-    <w:lsdException w:name="Colorful Grid" w:uiPriority="73"/>
-    <w:lsdException w:name="Light Shading Accent 1" w:uiPriority="60"/>
-    <w:lsdException w:name="Light List Accent 1" w:uiPriority="61"/>
-    <w:lsdException w:name="Light Grid Accent 1" w:uiPriority="62"/>
-    <w:lsdException w:name="Medium Shading 1 Accent 1" w:uiPriority="63"/>
-    <w:lsdException w:name="Medium Shading 2 Accent 1" w:uiPriority="64"/>
-    <w:lsdException w:name="Medium List 1 Accent 1" w:uiPriority="65"/>
-    <w:lsdException w:name="Revision" w:semiHidden="1"/>
-    <w:lsdException w:name="List Paragraph" w:uiPriority="34" w:qFormat="1"/>
-    <w:lsdException w:name="Quote" w:uiPriority="29" w:qFormat="1"/>
-    <w:lsdException w:name="Intense Quote" w:uiPriority="30" w:qFormat="1"/>
-    <w:lsdException w:name="Medium List 2 Accent 1" w:uiPriority="66"/>
-    <w:lsdException w:name="Medium Grid 1 Accent 1" w:uiPriority="67"/>
-    <w:lsdException w:name="Medium Grid 2 Accent 1" w:uiPriority="68"/>
-    <w:lsdException w:name="Medium Grid 3 Accent 1" w:uiPriority="69"/>
-    <w:lsdException w:name="Dark List Accent 1" w:uiPriority="70"/>
-    <w:lsdException w:name="Colorful Shading Accent 1" w:uiPriority="71"/>
-    <w:lsdException w:name="Colorful List Accent 1" w:uiPriority="72"/>
-    <w:lsdException w:name="Colorful Grid Accent 1" w:uiPriority="73"/>
-    <w:lsdException w:name="Light Shading Accent 2" w:uiPriority="60"/>
-    <w:lsdException w:name="Light List Accent 2" w:uiPriority="61"/>
-    <w:lsdException w:name="Light Grid Accent 2" w:uiPriority="62"/>
-    <w:lsdException w:name="Medium Shading 1 Accent 2" w:uiPriority="63"/>
-    <w:lsdException w:name="Medium Shading 2 Accent 2" w:uiPriority="64"/>
-    <w:lsdException w:name="Medium List 1 Accent 2" w:uiPriority="65"/>
-    <w:lsdException w:name="Medium List 2 Accent 2" w:uiPriority="66"/>
-    <w:lsdException w:name="Medium Grid 1 Accent 2" w:uiPriority="67"/>
-    <w:lsdException w:name="Medium Grid 2 Accent 2" w:uiPriority="68"/>
-    <w:lsdException w:name="Medium Grid 3 Accent 2" w:uiPriority="69"/>
-    <w:lsdException w:name="Dark List Accent 2" w:uiPriority="70"/>
-    <w:lsdException w:name="Colorful Shading Accent 2" w:uiPriority="71"/>
-    <w:lsdException w:name="Colorful List Accent 2" w:uiPriority="72"/>
-    <w:lsdException w:name="Colorful Grid Accent 2" w:uiPriority="73"/>
-    <w:lsdException w:name="Light Shading Accent 3" w:uiPriority="60"/>
-    <w:lsdException w:name="Light List Accent 3" w:uiPriority="61"/>
-    <w:lsdException w:name="Light Grid Accent 3" w:uiPriority="62"/>
-    <w:lsdException w:name="Medium Shading 1 Accent 3" w:uiPriority="63"/>
-    <w:lsdException w:name="Medium Shading 2 Accent 3" w:uiPriority="64"/>
-    <w:lsdException w:name="Medium List 1 Accent 3" w:uiPriority="65"/>
-    <w:lsdException w:name="Medium List 2 Accent 3" w:uiPriority="66"/>
-    <w:lsdException w:name="Medium Grid 1 Accent 3" w:uiPriority="67"/>
-    <w:lsdException w:name="Medium Grid 2 Accent 3" w:uiPriority="68"/>
-    <w:lsdException w:name="Medium Grid 3 Accent 3" w:uiPriority="69"/>
-    <w:lsdException w:name="Dark List Accent 3" w:uiPriority="70"/>
-    <w:lsdException w:name="Colorful Shading Accent 3" w:uiPriority="71"/>
-    <w:lsdException w:name="Colorful List Accent 3" w:uiPriority="72"/>
-    <w:lsdException w:name="Colorful Grid Accent 3" w:uiPriority="73"/>
-    <w:lsdException w:name="Light Shading Accent 4" w:uiPriority="60"/>
-    <w:lsdException w:name="Light List Accent 4" w:uiPriority="61"/>
-    <w:lsdException w:name="Light Grid Accent 4" w:uiPriority="62"/>
-    <w:lsdException w:name="Medium Shading 1 Accent 4" w:uiPriority="63"/>
-    <w:lsdException w:name="Medium Shading 2 Accent 4" w:uiPriority="64"/>
-    <w:lsdException w:name="Medium List 1 Accent 4" w:uiPriority="65"/>
-    <w:lsdException w:name="Medium List 2 Accent 4" w:uiPriority="66"/>
-    <w:lsdException w:name="Medium Grid 1 Accent 4" w:uiPriority="67"/>
-    <w:lsdException w:name="Medium Grid 2 Accent 4" w:uiPriority="68"/>
-    <w:lsdException w:name="Medium Grid 3 Accent 4" w:uiPriority="69"/>
-    <w:lsdException w:name="Dark List Accent 4" w:uiPriority="70"/>
-    <w:lsdException w:name="Colorful Shading Accent 4" w:uiPriority="71"/>
-    <w:lsdException w:name="Colorful List Accent 4" w:uiPriority="72"/>
-    <w:lsdException w:name="Colorful Grid Accent 4" w:uiPriority="73"/>
-    <w:lsdException w:name="Light Shading Accent 5" w:uiPriority="60"/>
-    <w:lsdException w:name="Light List Accent 5" w:uiPriority="61"/>
-    <w:lsdException w:name="Light Grid Accent 5" w:uiPriority="62"/>
-    <w:lsdException w:name="Medium Shading 1 Accent 5" w:uiPriority="63"/>
-    <w:lsdException w:name="Medium Shading 2 Accent 5" w:uiPriority="64"/>
-    <w:lsdException w:name="Medium List 1 Accent 5" w:uiPriority="65"/>
-    <w:lsdException w:name="Medium List 2 Accent 5" w:uiPriority="66"/>
-    <w:lsdException w:name="Medium Grid 1 Accent 5" w:uiPriority="67"/>
-    <w:lsdException w:name="Medium Grid 2 Accent 5" w:uiPriority="68"/>
-    <w:lsdException w:name="Medium Grid 3 Accent 5" w:uiPriority="69"/>
-    <w:lsdException w:name="Dark List Accent 5" w:uiPriority="70"/>
-    <w:lsdException w:name="Colorful Shading Accent 5" w:uiPriority="71"/>
-    <w:lsdException w:name="Colorful List Accent 5" w:uiPriority="72"/>
-    <w:lsdException w:name="Colorful Grid Accent 5" w:uiPriority="73"/>
-    <w:lsdException w:name="Light Shading Accent 6" w:uiPriority="60"/>
-    <w:lsdException w:name="Light List Accent 6" w:uiPriority="61"/>
-    <w:lsdException w:name="Light Grid Accent 6" w:uiPriority="62"/>
-    <w:lsdException w:name="Medium Shading 1 Accent 6" w:uiPriority="63"/>
-    <w:lsdException w:name="Medium Shading 2 Accent 6" w:uiPriority="64"/>
-    <w:lsdException w:name="Medium List 1 Accent 6" w:uiPriority="65"/>
-    <w:lsdException w:name="Medium List 2 Accent 6" w:uiPriority="66"/>
-    <w:lsdException w:name="Medium Grid 1 Accent 6" w:uiPriority="67"/>
-    <w:lsdException w:name="Medium Grid 2 Accent 6" w:uiPriority="68"/>
-    <w:lsdException w:name="Medium Grid 3 Accent 6" w:uiPriority="69"/>
-    <w:lsdException w:name="Dark List Accent 6" w:uiPriority="70"/>
-    <w:lsdException w:name="Colorful Shading Accent 6" w:uiPriority="71"/>
-    <w:lsdException w:name="Colorful List Accent 6" w:uiPriority="72"/>
-    <w:lsdException w:name="Colorful Grid Accent 6" w:uiPriority="73"/>
-    <w:lsdException w:name="Subtle Emphasis" w:uiPriority="19" w:qFormat="1"/>
-    <w:lsdException w:name="Intense Emphasis" w:uiPriority="21" w:qFormat="1"/>
-    <w:lsdException w:name="Subtle Reference" w:uiPriority="31" w:qFormat="1"/>
-    <w:lsdException w:name="Intense Reference" w:uiPriority="32" w:qFormat="1"/>
-    <w:lsdException w:name="Book Title" w:uiPriority="33" w:qFormat="1"/>
-    <w:lsdException w:name="Bibliography" w:semiHidden="1" w:uiPriority="37" w:unhideWhenUsed="1"/>
-    <w:lsdException w:name="TOC Heading" w:semiHidden="1" w:uiPriority="39" w:unhideWhenUsed="1" w:qFormat="1"/>
-    <w:lsdException w:name="Plain Table 1" w:uiPriority="41"/>
-    <w:lsdException w:name="Plain Table 2" w:uiPriority="42"/>
-    <w:lsdException w:name="Plain Table 3" w:uiPriority="43"/>
-    <w:lsdException w:name="Plain Table 4" w:uiPriority="44"/>
-    <w:lsdException w:name="Plain Table 5" w:uiPriority="45"/>
-    <w:lsdException w:name="Grid Table Light" w:uiPriority="40"/>
-    <w:lsdException w:name="Grid Table 1 Light" w:uiPriority="46"/>
-    <w:lsdException w:name="Grid Table 2" w:uiPriority="47"/>
-    <w:lsdException w:name="Grid Table 3" w:uiPriority="48"/>
-    <w:lsdException w:name="Grid Table 4" w:uiPriority="49"/>
-    <w:lsdException w:name="Grid Table 5 Dark" w:uiPriority="50"/>
-    <w:lsdException w:name="Grid Table 6 Colorful" w:uiPriority="51"/>
-    <w:lsdException w:name="Grid Table 7 Colorful" w:uiPriority="52"/>
-    <w:lsdException w:name="Grid Table 1 Light Accent 1" w:uiPriority="46"/>
-    <w:lsdException w:name="Grid Table 2 Accent 1" w:uiPriority="47"/>
-    <w:lsdException w:name="Grid Table 3 Accent 1" w:uiPriority="48"/>
-    <w:lsdException w:name="Grid Table 4 Accent 1" w:uiPriority="49"/>
-    <w:lsdException w:name="Grid Table 5 Dark Accent 1" w:uiPriority="50"/>
-    <w:lsdException w:name="Grid Table 6 Colorful Accent 1" w:uiPriority="51"/>
-    <w:lsdException w:name="Grid Table 7 Colorful Accent 1" w:uiPriority="52"/>
-    <w:lsdException w:name="Grid Table 1 Light Accent 2" w:uiPriority="46"/>
-    <w:lsdException w:name="Grid Table 2 Accent 2" w:uiPriority="47"/>
-    <w:lsdException w:name="Grid Table 3 Accent 2" w:uiPriority="48"/>
-    <w:lsdException w:name="Grid Table 4 Accent 2" w:uiPriority="49"/>
-    <w:lsdException w:name="Grid Table 5 Dark Accent 2" w:uiPriority="50"/>
-    <w:lsdException w:name="Grid Table 6 Colorful Accent 2" w:uiPriority="51"/>
-    <w:lsdException w:name="Grid Table 7 Colorful Accent 2" w:uiPriority="52"/>
-    <w:lsdException w:name="Grid Table 1 Light Accent 3" w:uiPriority="46"/>
-    <w:lsdException w:name="Grid Table 2 Accent 3" w:uiPriority="47"/>
-    <w:lsdException w:name="Grid Table 3 Accent 3" w:uiPriority="48"/>
-    <w:lsdException w:name="Grid Table 4 Accent 3" w:uiPriority="49"/>
-    <w:lsdException w:name="Grid Table 5 Dark Accent 3" w:uiPriority="50"/>
-    <w:lsdException w:name="Grid Table 6 Colorful Accent 3" w:uiPriority="51"/>
-    <w:lsdException w:name="Grid Table 7 Colorful Accent 3" w:uiPriority="52"/>
-    <w:lsdException w:name="Grid Table 1 Light Accent 4" w:uiPriority="46"/>
-    <w:lsdException w:name="Grid Table 2 Accent 4" w:uiPriority="47"/>
-    <w:lsdException w:name="Grid Table 3 Accent 4" w:uiPriority="48"/>
-    <w:lsdException w:name="Grid Table 4 Accent 4" w:uiPriority="49"/>
-    <w:lsdException w:name="Grid Table 5 Dark Accent 4" w:uiPriority="50"/>
-    <w:lsdException w:name="Grid Table 6 Colorful Accent 4" w:uiPriority="51"/>
-    <w:lsdException w:name="Grid Table 7 Colorful Accent 4" w:uiPriority="52"/>
-    <w:lsdException w:name="Grid Table 1 Light Accent 5" w:uiPriority="46"/>
-    <w:lsdException w:name="Grid Table 2 Accent 5" w:uiPriority="47"/>
-    <w:lsdException w:name="Grid Table 3 Accent 5" w:uiPriority="48"/>
-    <w:lsdException w:name="Grid Table 4 Accent 5" w:uiPriority="49"/>
-    <w:lsdException w:name="Grid Table 5 Dark Accent 5" w:uiPriority="50"/>
-    <w:lsdException w:name="Grid Table 6 Colorful Accent 5" w:uiPriority="51"/>
-    <w:lsdException w:name="Grid Table 7 Colorful Accent 5" w:uiPriority="52"/>
-    <w:lsdException w:name="Grid Table 1 Light Accent 6" w:uiPriority="46"/>
-    <w:lsdException w:name="Grid Table 2 Accent 6" w:uiPriority="47"/>
-    <w:lsdException w:name="Grid Table 3 Accent 6" w:uiPriority="48"/>
-    <w:lsdException w:name="Grid Table 4 Accent 6" w:uiPriority="49"/>
-    <w:lsdException w:name="Grid Table 5 Dark Accent 6" w:uiPriority="50"/>
-    <w:lsdException w:name="Grid Table 6 Colorful Accent 6" w:uiPriority="51"/>
-    <w:lsdException w:name="Grid Table 7 Colorful Accent 6" w:uiPriority="52"/>
-    <w:lsdException w:name="List Table 1 Light" w:uiPriority="46"/>
-    <w:lsdException w:name="List Table 2" w:uiPriority="47"/>
-    <w:lsdException w:name="List Table 3" w:uiPriority="48"/>
-    <w:lsdException w:name="List Table 4" w:uiPriority="49"/>
-    <w:lsdException w:name="List Table 5 Dark" w:uiPriority="50"/>
-    <w:lsdException w:name="List Table 6 Colorful" w:uiPriority="51"/>
-    <w:lsdException w:name="List Table 7 Colorful" w:uiPriority="52"/>
-    <w:lsdException w:name="List Table 1 Light Accent 1" w:uiPriority="46"/>
-    <w:lsdException w:name="List Table 2 Accent 1" w:uiPriority="47"/>
-    <w:lsdException w:name="List Table 3 Accent 1" w:uiPriority="48"/>
-    <w:lsdException w:name="List Table 4 Accent 1" w:uiPriority="49"/>
-    <w:lsdException w:name="List Table 5 Dark Accent 1" w:uiPriority="50"/>
-    <w:lsdException w:name="List Table 6 Colorful Accent 1" w:uiPriority="51"/>
-    <w:lsdException w:name="List Table 7 Colorful Accent 1" w:uiPriority="52"/>
-    <w:lsdException w:name="List Table 1 Light Accent 2" w:uiPriority="46"/>
-    <w:lsdException w:name="List Table 2 Accent 2" w:uiPriority="47"/>
-    <w:lsdException w:name="List Table 3 Accent 2" w:uiPriority="48"/>
-    <w:lsdException w:name="List Table 4 Accent 2" w:uiPriority="49"/>
-    <w:lsdException w:name="List Table 5 Dark Accent 2" w:uiPriority="50"/>
-    <w:lsdException w:name="List Table 6 Colorful Accent 2" w:uiPriority="51"/>
-    <w:lsdException w:name="List Table 7 Colorful Accent 2" w:uiPriority="52"/>
-    <w:lsdException w:name="List Table 1 Light Accent 3" w:uiPriority="46"/>
-    <w:lsdException w:name="List Table 2 Accent 3" w:uiPriority="47"/>
-    <w:lsdException w:name="List Table 3 Accent 3" w:uiPriority="48"/>
-    <w:lsdException w:name="List Table 4 Accent 3" w:uiPriority="49"/>
-    <w:lsdException w:name="List Table 5 Dark Accent 3" w:uiPriority="50"/>
-    <w:lsdException w:name="List Table 6 Colorful Accent 3" w:uiPriority="51"/>
-    <w:lsdException w:name="List Table 7 Colorful Accent 3" w:uiPriority="52"/>
-    <w:lsdException w:name="List Table 1 Light Accent 4" w:uiPriority="46"/>
-    <w:lsdException w:name="List Table 2 Accent 4" w:uiPriority="47"/>
-    <w:lsdException w:name="List Table 3 Accent 4" w:uiPriority="48"/>
-    <w:lsdException w:name="List Table 4 Accent 4" w:uiPriority="49"/>
-    <w:lsdException w:name="List Table 5 Dark Accent 4" w:uiPriority="50"/>
-    <w:lsdException w:name="List Table 6 Colorful Accent 4" w:uiPriority="51"/>
-    <w:lsdException w:name="List Table 7 Colorful Accent 4" w:uiPriority="52"/>
-    <w:lsdException w:name="List Table 1 Light Accent 5" w:uiPriority="46"/>
-    <w:lsdException w:name="List Table 2 Accent 5" w:uiPriority="47"/>
-    <w:lsdException w:name="List Table 3 Accent 5" w:uiPriority="48"/>
-    <w:lsdException w:name="List Table 4 Accent 5" w:uiPriority="49"/>
-    <w:lsdException w:name="List Table 5 Dark Accent 5" w:uiPriority="50"/>
-    <w:lsdException w:name="List Table 6 Colorful Accent 5" w:uiPriority="51"/>
-    <w:lsdException w:name="List Table 7 Colorful Accent 5" w:uiPriority="52"/>
-    <w:lsdException w:name="List Table 1 Light Accent 6" w:uiPriority="46"/>
-    <w:lsdException w:name="List Table 2 Accent 6" w:uiPriority="47"/>
-    <w:lsdException w:name="List Table 3 Accent 6" w:uiPriority="48"/>
-    <w:lsdException w:name="List Table 4 Accent 6" w:uiPriority="49"/>
-    <w:lsdException w:name="List Table 5 Dark Accent 6" w:uiPriority="50"/>
-    <w:lsdException w:name="List Table 6 Colorful Accent 6" w:uiPriority="51"/>
-    <w:lsdException w:name="List Table 7 Colorful Accent 6" w:uiPriority="52"/>
+  <w:latentStyles w:defLockedState="0" w:defUIPriority="99" w:defSemiHidden="1" w:defUnhideWhenUsed="1" w:defQFormat="0" w:count="267">
+    <w:lsdException w:name="Normal" w:semiHidden="0" w:uiPriority="0" w:unhideWhenUsed="0" w:qFormat="1"/>
+    <w:lsdException w:name="heading 1" w:semiHidden="0" w:uiPriority="9" w:unhideWhenUsed="0" w:qFormat="1"/>
+    <w:lsdException w:name="heading 2" w:uiPriority="9" w:qFormat="1"/>
+    <w:lsdException w:name="heading 3" w:uiPriority="9" w:qFormat="1"/>
+    <w:lsdException w:name="heading 4" w:uiPriority="9" w:qFormat="1"/>
+    <w:lsdException w:name="heading 5" w:uiPriority="9" w:qFormat="1"/>
+    <w:lsdException w:name="heading 6" w:uiPriority="9" w:qFormat="1"/>
+    <w:lsdException w:name="heading 7" w:uiPriority="9" w:qFormat="1"/>
+    <w:lsdException w:name="heading 8" w:uiPriority="9" w:qFormat="1"/>
+    <w:lsdException w:name="heading 9" w:uiPriority="9" w:qFormat="1"/>
+    <w:lsdException w:name="toc 1" w:uiPriority="39"/>
+    <w:lsdException w:name="toc 2" w:uiPriority="39"/>
+    <w:lsdException w:name="toc 3" w:uiPriority="39"/>
+    <w:lsdException w:name="toc 4" w:uiPriority="39"/>
+    <w:lsdException w:name="toc 5" w:uiPriority="39"/>
+    <w:lsdException w:name="toc 6" w:uiPriority="39"/>
+    <w:lsdException w:name="toc 7" w:uiPriority="39"/>
+    <w:lsdException w:name="toc 8" w:uiPriority="39"/>
+    <w:lsdException w:name="toc 9" w:uiPriority="39"/>
+    <w:lsdException w:name="caption" w:uiPriority="35" w:qFormat="1"/>
+    <w:lsdException w:name="Title" w:semiHidden="0" w:uiPriority="10" w:unhideWhenUsed="0" w:qFormat="1"/>
+    <w:lsdException w:name="Default Paragraph Font" w:uiPriority="1"/>
+    <w:lsdException w:name="Subtitle" w:semiHidden="0" w:uiPriority="11" w:unhideWhenUsed="0" w:qFormat="1"/>
+    <w:lsdException w:name="Strong" w:semiHidden="0" w:uiPriority="22" w:unhideWhenUsed="0" w:qFormat="1"/>
+    <w:lsdException w:name="Emphasis" w:semiHidden="0" w:uiPriority="20" w:unhideWhenUsed="0" w:qFormat="1"/>
+    <w:lsdException w:name="Table Grid" w:semiHidden="0" w:uiPriority="39" w:unhideWhenUsed="0"/>
+    <w:lsdException w:name="Placeholder Text" w:unhideWhenUsed="0"/>
+    <w:lsdException w:name="No Spacing" w:semiHidden="0" w:uiPriority="1" w:unhideWhenUsed="0" w:qFormat="1"/>
+    <w:lsdException w:name="Light Shading" w:semiHidden="0" w:uiPriority="60" w:unhideWhenUsed="0"/>
+    <w:lsdException w:name="Light List" w:semiHidden="0" w:uiPriority="61" w:unhideWhenUsed="0"/>
+    <w:lsdException w:name="Light Grid" w:semiHidden="0" w:uiPriority="62" w:unhideWhenUsed="0"/>
+    <w:lsdException w:name="Medium Shading 1" w:semiHidden="0" w:uiPriority="63" w:unhideWhenUsed="0"/>
+    <w:lsdException w:name="Medium Shading 2" w:semiHidden="0" w:uiPriority="64" w:unhideWhenUsed="0"/>
+    <w:lsdException w:name="Medium List 1" w:semiHidden="0" w:uiPriority="65" w:unhideWhenUsed="0"/>
+    <w:lsdException w:name="Medium List 2" w:semiHidden="0" w:uiPriority="66" w:unhideWhenUsed="0"/>
+    <w:lsdException w:name="Medium Grid 1" w:semiHidden="0" w:uiPriority="67" w:unhideWhenUsed="0"/>
+    <w:lsdException w:name="Medium Grid 2" w:semiHidden="0" w:uiPriority="68" w:unhideWhenUsed="0"/>
+    <w:lsdException w:name="Medium Grid 3" w:semiHidden="0" w:uiPriority="69" w:unhideWhenUsed="0"/>
+    <w:lsdException w:name="Dark List" w:semiHidden="0" w:uiPriority="70" w:unhideWhenUsed="0"/>
+    <w:lsdException w:name="Colorful Shading" w:semiHidden="0" w:uiPriority="71" w:unhideWhenUsed="0"/>
+    <w:lsdException w:name="Colorful List" w:semiHidden="0" w:uiPriority="72" w:unhideWhenUsed="0"/>
+    <w:lsdException w:name="Colorful Grid" w:semiHidden="0" w:uiPriority="73" w:unhideWhenUsed="0"/>
+    <w:lsdException w:name="Light Shading Accent 1" w:semiHidden="0" w:uiPriority="60" w:unhideWhenUsed="0"/>
+    <w:lsdException w:name="Light List Accent 1" w:semiHidden="0" w:uiPriority="61" w:unhideWhenUsed="0"/>
+    <w:lsdException w:name="Light Grid Accent 1" w:semiHidden="0" w:uiPriority="62" w:unhideWhenUsed="0"/>
+    <w:lsdException w:name="Medium Shading 1 Accent 1" w:semiHidden="0" w:uiPriority="63" w:unhideWhenUsed="0"/>
+    <w:lsdException w:name="Medium Shading 2 Accent 1" w:semiHidden="0" w:uiPriority="64" w:unhideWhenUsed="0"/>
+    <w:lsdException w:name="Medium List 1 Accent 1" w:semiHidden="0" w:uiPriority="65" w:unhideWhenUsed="0"/>
+    <w:lsdException w:name="Revision" w:unhideWhenUsed="0"/>
+    <w:lsdException w:name="List Paragraph" w:semiHidden="0" w:uiPriority="34" w:unhideWhenUsed="0" w:qFormat="1"/>
+    <w:lsdException w:name="Quote" w:semiHidden="0" w:uiPriority="29" w:unhideWhenUsed="0" w:qFormat="1"/>
+    <w:lsdException w:name="Intense Quote" w:semiHidden="0" w:uiPriority="30" w:unhideWhenUsed="0" w:qFormat="1"/>
+    <w:lsdException w:name="Medium List 2 Accent 1" w:semiHidden="0" w:uiPriority="66" w:unhideWhenUsed="0"/>
+    <w:lsdException w:name="Medium Grid 1 Accent 1" w:semiHidden="0" w:uiPriority="67" w:unhideWhenUsed="0"/>
+    <w:lsdException w:name="Medium Grid 2 Accent 1" w:semiHidden="0" w:uiPriority="68" w:unhideWhenUsed="0"/>
+    <w:lsdException w:name="Medium Grid 3 Accent 1" w:semiHidden="0" w:uiPriority="69" w:unhideWhenUsed="0"/>
+    <w:lsdException w:name="Dark List Accent 1" w:semiHidden="0" w:uiPriority="70" w:unhideWhenUsed="0"/>
+    <w:lsdException w:name="Colorful Shading Accent 1" w:semiHidden="0" w:uiPriority="71" w:unhideWhenUsed="0"/>
+    <w:lsdException w:name="Colorful List Accent 1" w:semiHidden="0" w:uiPriority="72" w:unhideWhenUsed="0"/>
+    <w:lsdException w:name="Colorful Grid Accent 1" w:semiHidden="0" w:uiPriority="73" w:unhideWhenUsed="0"/>
+    <w:lsdException w:name="Light Shading Accent 2" w:semiHidden="0" w:uiPriority="60" w:unhideWhenUsed="0"/>
+    <w:lsdException w:name="Light List Accent 2" w:semiHidden="0" w:uiPriority="61" w:unhideWhenUsed="0"/>
+    <w:lsdException w:name="Light Grid Accent 2" w:semiHidden="0" w:uiPriority="62" w:unhideWhenUsed="0"/>
+    <w:lsdException w:name="Medium Shading 1 Accent 2" w:semiHidden="0" w:uiPriority="63" w:unhideWhenUsed="0"/>
+    <w:lsdException w:name="Medium Shading 2 Accent 2" w:semiHidden="0" w:uiPriority="64" w:unhideWhenUsed="0"/>
+    <w:lsdException w:name="Medium List 1 Accent 2" w:semiHidden="0" w:uiPriority="65" w:unhideWhenUsed="0"/>
+    <w:lsdException w:name="Medium List 2 Accent 2" w:semiHidden="0" w:uiPriority="66" w:unhideWhenUsed="0"/>
+    <w:lsdException w:name="Medium Grid 1 Accent 2" w:semiHidden="0" w:uiPriority="67" w:unhideWhenUsed="0"/>
+    <w:lsdException w:name="Medium Grid 2 Accent 2" w:semiHidden="0" w:uiPriority="68" w:unhideWhenUsed="0"/>
+    <w:lsdException w:name="Medium Grid 3 Accent 2" w:semiHidden="0" w:uiPriority="69" w:unhideWhenUsed="0"/>
+    <w:lsdException w:name="Dark List Accent 2" w:semiHidden="0" w:uiPriority="70" w:unhideWhenUsed="0"/>
+    <w:lsdException w:name="Colorful Shading Accent 2" w:semiHidden="0" w:uiPriority="71" w:unhideWhenUsed="0"/>
+    <w:lsdException w:name="Colorful List Accent 2" w:semiHidden="0" w:uiPriority="72" w:unhideWhenUsed="0"/>
+    <w:lsdException w:name="Colorful Grid Accent 2" w:semiHidden="0" w:uiPriority="73" w:unhideWhenUsed="0"/>
+    <w:lsdException w:name="Light Shading Accent 3" w:semiHidden="0" w:uiPriority="60" w:unhideWhenUsed="0"/>
+    <w:lsdException w:name="Light List Accent 3" w:semiHidden="0" w:uiPriority="61" w:unhideWhenUsed="0"/>
+    <w:lsdException w:name="Light Grid Accent 3" w:semiHidden="0" w:uiPriority="62" w:unhideWhenUsed="0"/>
+    <w:lsdException w:name="Medium Shading 1 Accent 3" w:semiHidden="0" w:uiPriority="63" w:unhideWhenUsed="0"/>
+    <w:lsdException w:name="Medium Shading 2 Accent 3" w:semiHidden="0" w:uiPriority="64" w:unhideWhenUsed="0"/>
+    <w:lsdException w:name="Medium List 1 Accent 3" w:semiHidden="0" w:uiPriority="65" w:unhideWhenUsed="0"/>
+    <w:lsdException w:name="Medium List 2 Accent 3" w:semiHidden="0" w:uiPriority="66" w:unhideWhenUsed="0"/>
+    <w:lsdException w:name="Medium Grid 1 Accent 3" w:semiHidden="0" w:uiPriority="67" w:unhideWhenUsed="0"/>
+    <w:lsdException w:name="Medium Grid 2 Accent 3" w:semiHidden="0" w:uiPriority="68" w:unhideWhenUsed="0"/>
+    <w:lsdException w:name="Medium Grid 3 Accent 3" w:semiHidden="0" w:uiPriority="69" w:unhideWhenUsed="0"/>
+    <w:lsdException w:name="Dark List Accent 3" w:semiHidden="0" w:uiPriority="70" w:unhideWhenUsed="0"/>
+    <w:lsdException w:name="Colorful Shading Accent 3" w:semiHidden="0" w:uiPriority="71" w:unhideWhenUsed="0"/>
+    <w:lsdException w:name="Colorful List Accent 3" w:semiHidden="0" w:uiPriority="72" w:unhideWhenUsed="0"/>
+    <w:lsdException w:name="Colorful Grid Accent 3" w:semiHidden="0" w:uiPriority="73" w:unhideWhenUsed="0"/>
+    <w:lsdException w:name="Light Shading Accent 4" w:semiHidden="0" w:uiPriority="60" w:unhideWhenUsed="0"/>
+    <w:lsdException w:name="Light List Accent 4" w:semiHidden="0" w:uiPriority="61" w:unhideWhenUsed="0"/>
+    <w:lsdException w:name="Light Grid Accent 4" w:semiHidden="0" w:uiPriority="62" w:unhideWhenUsed="0"/>
+    <w:lsdException w:name="Medium Shading 1 Accent 4" w:semiHidden="0" w:uiPriority="63" w:unhideWhenUsed="0"/>
+    <w:lsdException w:name="Medium Shading 2 Accent 4" w:semiHidden="0" w:uiPriority="64" w:unhideWhenUsed="0"/>
+    <w:lsdException w:name="Medium List 1 Accent 4" w:semiHidden="0" w:uiPriority="65" w:unhideWhenUsed="0"/>
+    <w:lsdException w:name="Medium List 2 Accent 4" w:semiHidden="0" w:uiPriority="66" w:unhideWhenUsed="0"/>
+    <w:lsdException w:name="Medium Grid 1 Accent 4" w:semiHidden="0" w:uiPriority="67" w:unhideWhenUsed="0"/>
+    <w:lsdException w:name="Medium Grid 2 Accent 4" w:semiHidden="0" w:uiPriority="68" w:unhideWhenUsed="0"/>
+    <w:lsdException w:name="Medium Grid 3 Accent 4" w:semiHidden="0" w:uiPriority="69" w:unhideWhenUsed="0"/>
+    <w:lsdException w:name="Dark List Accent 4" w:semiHidden="0" w:uiPriority="70" w:unhideWhenUsed="0"/>
+    <w:lsdException w:name="Colorful Shading Accent 4" w:semiHidden="0" w:uiPriority="71" w:unhideWhenUsed="0"/>
+    <w:lsdException w:name="Colorful List Accent 4" w:semiHidden="0" w:uiPriority="72" w:unhideWhenUsed="0"/>
+    <w:lsdException w:name="Colorful Grid Accent 4" w:semiHidden="0" w:uiPriority="73" w:unhideWhenUsed="0"/>
+    <w:lsdException w:name="Light Shading Accent 5" w:semiHidden="0" w:uiPriority="60" w:unhideWhenUsed="0"/>
+    <w:lsdException w:name="Light List Accent 5" w:semiHidden="0" w:uiPriority="61" w:unhideWhenUsed="0"/>
+    <w:lsdException w:name="Light Grid Accent 5" w:semiHidden="0" w:uiPriority="62" w:unhideWhenUsed="0"/>
+    <w:lsdException w:name="Medium Shading 1 Accent 5" w:semiHidden="0" w:uiPriority="63" w:unhideWhenUsed="0"/>
+    <w:lsdException w:name="Medium Shading 2 Accent 5" w:semiHidden="0" w:uiPriority="64" w:unhideWhenUsed="0"/>
+    <w:lsdException w:name="Medium List 1 Accent 5" w:semiHidden="0" w:uiPriority="65" w:unhideWhenUsed="0"/>
+    <w:lsdException w:name="Medium List 2 Accent 5" w:semiHidden="0" w:uiPriority="66" w:unhideWhenUsed="0"/>
+    <w:lsdException w:name="Medium Grid 1 Accent 5" w:semiHidden="0" w:uiPriority="67" w:unhideWhenUsed="0"/>
+    <w:lsdException w:name="Medium Grid 2 Accent 5" w:semiHidden="0" w:uiPriority="68" w:unhideWhenUsed="0"/>
+    <w:lsdException w:name="Medium Grid 3 Accent 5" w:semiHidden="0" w:uiPriority="69" w:unhideWhenUsed="0"/>
+    <w:lsdException w:name="Dark List Accent 5" w:semiHidden="0" w:uiPriority="70" w:unhideWhenUsed="0"/>
+    <w:lsdException w:name="Colorful Shading Accent 5" w:semiHidden="0" w:uiPriority="71" w:unhideWhenUsed="0"/>
+    <w:lsdException w:name="Colorful List Accent 5" w:semiHidden="0" w:uiPriority="72" w:unhideWhenUsed="0"/>
+    <w:lsdException w:name="Colorful Grid Accent 5" w:semiHidden="0" w:uiPriority="73" w:unhideWhenUsed="0"/>
+    <w:lsdException w:name="Light Shading Accent 6" w:semiHidden="0" w:uiPriority="60" w:unhideWhenUsed="0"/>
+    <w:lsdException w:name="Light List Accent 6" w:semiHidden="0" w:uiPriority="61" w:unhideWhenUsed="0"/>
+    <w:lsdException w:name="Light Grid Accent 6" w:semiHidden="0" w:uiPriority="62" w:unhideWhenUsed="0"/>
+    <w:lsdException w:name="Medium Shading 1 Accent 6" w:semiHidden="0" w:uiPriority="63" w:unhideWhenUsed="0"/>
+    <w:lsdException w:name="Medium Shading 2 Accent 6" w:semiHidden="0" w:uiPriority="64" w:unhideWhenUsed="0"/>
+    <w:lsdException w:name="Medium List 1 Accent 6" w:semiHidden="0" w:uiPriority="65" w:unhideWhenUsed="0"/>
+    <w:lsdException w:name="Medium List 2 Accent 6" w:semiHidden="0" w:uiPriority="66" w:unhideWhenUsed="0"/>
+    <w:lsdException w:name="Medium Grid 1 Accent 6" w:semiHidden="0" w:uiPriority="67" w:unhideWhenUsed="0"/>
+    <w:lsdException w:name="Medium Grid 2 Accent 6" w:semiHidden="0" w:uiPriority="68" w:unhideWhenUsed="0"/>
+    <w:lsdException w:name="Medium Grid 3 Accent 6" w:semiHidden="0" w:uiPriority="69" w:unhideWhenUsed="0"/>
+    <w:lsdException w:name="Dark List Accent 6" w:semiHidden="0" w:uiPriority="70" w:unhideWhenUsed="0"/>
+    <w:lsdException w:name="Colorful Shading Accent 6" w:semiHidden="0" w:uiPriority="71" w:unhideWhenUsed="0"/>
+    <w:lsdException w:name="Colorful List Accent 6" w:semiHidden="0" w:uiPriority="72" w:unhideWhenUsed="0"/>
+    <w:lsdException w:name="Colorful Grid Accent 6" w:semiHidden="0" w:uiPriority="73" w:unhideWhenUsed="0"/>
+    <w:lsdException w:name="Subtle Emphasis" w:semiHidden="0" w:uiPriority="19" w:unhideWhenUsed="0" w:qFormat="1"/>
+    <w:lsdException w:name="Intense Emphasis" w:semiHidden="0" w:uiPriority="21" w:unhideWhenUsed="0" w:qFormat="1"/>
+    <w:lsdException w:name="Subtle Reference" w:semiHidden="0" w:uiPriority="31" w:unhideWhenUsed="0" w:qFormat="1"/>
+    <w:lsdException w:name="Intense Reference" w:semiHidden="0" w:uiPriority="32" w:unhideWhenUsed="0" w:qFormat="1"/>
+    <w:lsdException w:name="Book Title" w:semiHidden="0" w:uiPriority="33" w:unhideWhenUsed="0" w:qFormat="1"/>
+    <w:lsdException w:name="Bibliography" w:uiPriority="37"/>
+    <w:lsdException w:name="TOC Heading" w:uiPriority="39" w:qFormat="1"/>
   </w:latentStyles>
   <w:style w:type="paragraph" w:default="1" w:styleId="Normal">
     <w:name w:val="Normal"/>
@@ -1733,10 +2507,10 @@
       <w:lang w:eastAsia="tr-TR"/>
     </w:rPr>
   </w:style>
-  <w:style w:type="paragraph" w:styleId="Heading2">
+  <w:style w:type="paragraph" w:styleId="Balk2">
     <w:name w:val="heading 2"/>
     <w:basedOn w:val="Normal"/>
-    <w:link w:val="Heading2Char"/>
+    <w:link w:val="Balk2Char"/>
     <w:uiPriority w:val="9"/>
     <w:qFormat/>
     <w:rsid w:val="00993381"/>
@@ -1759,10 +2533,10 @@
       <w:szCs w:val="36"/>
     </w:rPr>
   </w:style>
-  <w:style w:type="paragraph" w:styleId="Heading3">
+  <w:style w:type="paragraph" w:styleId="Balk3">
     <w:name w:val="heading 3"/>
     <w:basedOn w:val="Normal"/>
-    <w:link w:val="Heading3Char"/>
+    <w:link w:val="Balk3Char"/>
     <w:uiPriority w:val="9"/>
     <w:qFormat/>
     <w:rsid w:val="00993381"/>
@@ -1785,13 +2559,13 @@
       <w:szCs w:val="27"/>
     </w:rPr>
   </w:style>
-  <w:style w:type="character" w:default="1" w:styleId="DefaultParagraphFont">
+  <w:style w:type="character" w:default="1" w:styleId="VarsaylanParagrafYazTipi">
     <w:name w:val="Default Paragraph Font"/>
     <w:uiPriority w:val="1"/>
     <w:semiHidden/>
     <w:unhideWhenUsed/>
   </w:style>
-  <w:style w:type="table" w:default="1" w:styleId="TableNormal">
+  <w:style w:type="table" w:default="1" w:styleId="NormalTablo">
     <w:name w:val="Normal Table"/>
     <w:uiPriority w:val="99"/>
     <w:semiHidden/>
@@ -1806,16 +2580,16 @@
       </w:tblCellMar>
     </w:tblPr>
   </w:style>
-  <w:style w:type="numbering" w:default="1" w:styleId="NoList">
+  <w:style w:type="numbering" w:default="1" w:styleId="ListeYok">
     <w:name w:val="No List"/>
     <w:uiPriority w:val="99"/>
     <w:semiHidden/>
     <w:unhideWhenUsed/>
   </w:style>
-  <w:style w:type="character" w:customStyle="1" w:styleId="Heading2Char">
-    <w:name w:val="Heading 2 Char"/>
-    <w:basedOn w:val="DefaultParagraphFont"/>
-    <w:link w:val="Heading2"/>
+  <w:style w:type="character" w:customStyle="1" w:styleId="Balk2Char">
+    <w:name w:val="Başlık 2 Char"/>
+    <w:basedOn w:val="VarsaylanParagrafYazTipi"/>
+    <w:link w:val="Balk2"/>
     <w:uiPriority w:val="9"/>
     <w:rsid w:val="00993381"/>
     <w:rPr>
@@ -1827,10 +2601,320 @@
       <w:lang w:eastAsia="tr-TR"/>
     </w:rPr>
   </w:style>
-  <w:style w:type="character" w:customStyle="1" w:styleId="Heading3Char">
-    <w:name w:val="Heading 3 Char"/>
-    <w:basedOn w:val="DefaultParagraphFont"/>
-    <w:link w:val="Heading3"/>
+  <w:style w:type="character" w:customStyle="1" w:styleId="Balk3Char">
+    <w:name w:val="Başlık 3 Char"/>
+    <w:basedOn w:val="VarsaylanParagrafYazTipi"/>
+    <w:link w:val="Balk3"/>
+    <w:uiPriority w:val="9"/>
+    <w:rsid w:val="00993381"/>
+    <w:rPr>
+      <w:rFonts w:ascii="Times New Roman" w:eastAsia="Times New Roman" w:hAnsi="Times New Roman" w:cs="Times New Roman"/>
+      <w:b/>
+      <w:bCs/>
+      <w:sz w:val="27"/>
+      <w:szCs w:val="27"/>
+      <w:lang w:eastAsia="tr-TR"/>
+    </w:rPr>
+  </w:style>
+  <w:style w:type="paragraph" w:styleId="NormalWeb">
+    <w:name w:val="Normal (Web)"/>
+    <w:basedOn w:val="Normal"/>
+    <w:uiPriority w:val="99"/>
+    <w:semiHidden/>
+    <w:unhideWhenUsed/>
+    <w:rsid w:val="00993381"/>
+    <w:pPr>
+      <w:widowControl/>
+      <w:suppressAutoHyphens w:val="0"/>
+      <w:overflowPunct/>
+      <w:autoSpaceDE/>
+      <w:autoSpaceDN/>
+      <w:spacing w:before="100" w:beforeAutospacing="1" w:after="100" w:afterAutospacing="1"/>
+      <w:textAlignment w:val="auto"/>
+    </w:pPr>
+    <w:rPr>
+      <w:rFonts w:ascii="Times New Roman" w:eastAsia="Times New Roman" w:hAnsi="Times New Roman" w:cs="Times New Roman"/>
+      <w:kern w:val="0"/>
+      <w:sz w:val="24"/>
+      <w:szCs w:val="24"/>
+    </w:rPr>
+  </w:style>
+</w:styles>
+</file>
+
+<file path=word/stylesWithEffects.xml><?xml version="1.0" encoding="utf-8"?>
+<w:styles xmlns:wpc="http://schemas.microsoft.com/office/word/2010/wordprocessingCanvas" xmlns:mc="http://schemas.openxmlformats.org/markup-compatibility/2006" xmlns:o="urn:schemas-microsoft-com:office:office" xmlns:r="http://schemas.openxmlformats.org/officeDocument/2006/relationships" xmlns:m="http://schemas.openxmlformats.org/officeDocument/2006/math" xmlns:v="urn:schemas-microsoft-com:vml" xmlns:wp14="http://schemas.microsoft.com/office/word/2010/wordprocessingDrawing" xmlns:wp="http://schemas.openxmlformats.org/drawingml/2006/wordprocessingDrawing" xmlns:w10="urn:schemas-microsoft-com:office:word" xmlns:w="http://schemas.openxmlformats.org/wordprocessingml/2006/main" xmlns:w14="http://schemas.microsoft.com/office/word/2010/wordml" xmlns:wpg="http://schemas.microsoft.com/office/word/2010/wordprocessingGroup" xmlns:wpi="http://schemas.microsoft.com/office/word/2010/wordprocessingInk" xmlns:wne="http://schemas.microsoft.com/office/word/2006/wordml" xmlns:wps="http://schemas.microsoft.com/office/word/2010/wordprocessingShape" mc:Ignorable="w14 wp14">
+  <w:docDefaults>
+    <w:rPrDefault>
+      <w:rPr>
+        <w:rFonts w:asciiTheme="minorHAnsi" w:eastAsiaTheme="minorHAnsi" w:hAnsiTheme="minorHAnsi" w:cstheme="minorBidi"/>
+        <w:sz w:val="22"/>
+        <w:szCs w:val="22"/>
+        <w:lang w:val="tr-TR" w:eastAsia="en-US" w:bidi="ar-SA"/>
+      </w:rPr>
+    </w:rPrDefault>
+    <w:pPrDefault>
+      <w:pPr>
+        <w:spacing w:after="160" w:line="259" w:lineRule="auto"/>
+      </w:pPr>
+    </w:pPrDefault>
+  </w:docDefaults>
+  <w:latentStyles w:defLockedState="0" w:defUIPriority="99" w:defSemiHidden="1" w:defUnhideWhenUsed="1" w:defQFormat="0" w:count="267">
+    <w:lsdException w:name="Normal" w:semiHidden="0" w:uiPriority="0" w:unhideWhenUsed="0" w:qFormat="1"/>
+    <w:lsdException w:name="heading 1" w:semiHidden="0" w:uiPriority="9" w:unhideWhenUsed="0" w:qFormat="1"/>
+    <w:lsdException w:name="heading 2" w:uiPriority="9" w:qFormat="1"/>
+    <w:lsdException w:name="heading 3" w:uiPriority="9" w:qFormat="1"/>
+    <w:lsdException w:name="heading 4" w:uiPriority="9" w:qFormat="1"/>
+    <w:lsdException w:name="heading 5" w:uiPriority="9" w:qFormat="1"/>
+    <w:lsdException w:name="heading 6" w:uiPriority="9" w:qFormat="1"/>
+    <w:lsdException w:name="heading 7" w:uiPriority="9" w:qFormat="1"/>
+    <w:lsdException w:name="heading 8" w:uiPriority="9" w:qFormat="1"/>
+    <w:lsdException w:name="heading 9" w:uiPriority="9" w:qFormat="1"/>
+    <w:lsdException w:name="toc 1" w:uiPriority="39"/>
+    <w:lsdException w:name="toc 2" w:uiPriority="39"/>
+    <w:lsdException w:name="toc 3" w:uiPriority="39"/>
+    <w:lsdException w:name="toc 4" w:uiPriority="39"/>
+    <w:lsdException w:name="toc 5" w:uiPriority="39"/>
+    <w:lsdException w:name="toc 6" w:uiPriority="39"/>
+    <w:lsdException w:name="toc 7" w:uiPriority="39"/>
+    <w:lsdException w:name="toc 8" w:uiPriority="39"/>
+    <w:lsdException w:name="toc 9" w:uiPriority="39"/>
+    <w:lsdException w:name="caption" w:uiPriority="35" w:qFormat="1"/>
+    <w:lsdException w:name="Title" w:semiHidden="0" w:uiPriority="10" w:unhideWhenUsed="0" w:qFormat="1"/>
+    <w:lsdException w:name="Default Paragraph Font" w:uiPriority="1"/>
+    <w:lsdException w:name="Subtitle" w:semiHidden="0" w:uiPriority="11" w:unhideWhenUsed="0" w:qFormat="1"/>
+    <w:lsdException w:name="Strong" w:semiHidden="0" w:uiPriority="22" w:unhideWhenUsed="0" w:qFormat="1"/>
+    <w:lsdException w:name="Emphasis" w:semiHidden="0" w:uiPriority="20" w:unhideWhenUsed="0" w:qFormat="1"/>
+    <w:lsdException w:name="Table Grid" w:semiHidden="0" w:uiPriority="39" w:unhideWhenUsed="0"/>
+    <w:lsdException w:name="Placeholder Text" w:unhideWhenUsed="0"/>
+    <w:lsdException w:name="No Spacing" w:semiHidden="0" w:uiPriority="1" w:unhideWhenUsed="0" w:qFormat="1"/>
+    <w:lsdException w:name="Light Shading" w:semiHidden="0" w:uiPriority="60" w:unhideWhenUsed="0"/>
+    <w:lsdException w:name="Light List" w:semiHidden="0" w:uiPriority="61" w:unhideWhenUsed="0"/>
+    <w:lsdException w:name="Light Grid" w:semiHidden="0" w:uiPriority="62" w:unhideWhenUsed="0"/>
+    <w:lsdException w:name="Medium Shading 1" w:semiHidden="0" w:uiPriority="63" w:unhideWhenUsed="0"/>
+    <w:lsdException w:name="Medium Shading 2" w:semiHidden="0" w:uiPriority="64" w:unhideWhenUsed="0"/>
+    <w:lsdException w:name="Medium List 1" w:semiHidden="0" w:uiPriority="65" w:unhideWhenUsed="0"/>
+    <w:lsdException w:name="Medium List 2" w:semiHidden="0" w:uiPriority="66" w:unhideWhenUsed="0"/>
+    <w:lsdException w:name="Medium Grid 1" w:semiHidden="0" w:uiPriority="67" w:unhideWhenUsed="0"/>
+    <w:lsdException w:name="Medium Grid 2" w:semiHidden="0" w:uiPriority="68" w:unhideWhenUsed="0"/>
+    <w:lsdException w:name="Medium Grid 3" w:semiHidden="0" w:uiPriority="69" w:unhideWhenUsed="0"/>
+    <w:lsdException w:name="Dark List" w:semiHidden="0" w:uiPriority="70" w:unhideWhenUsed="0"/>
+    <w:lsdException w:name="Colorful Shading" w:semiHidden="0" w:uiPriority="71" w:unhideWhenUsed="0"/>
+    <w:lsdException w:name="Colorful List" w:semiHidden="0" w:uiPriority="72" w:unhideWhenUsed="0"/>
+    <w:lsdException w:name="Colorful Grid" w:semiHidden="0" w:uiPriority="73" w:unhideWhenUsed="0"/>
+    <w:lsdException w:name="Light Shading Accent 1" w:semiHidden="0" w:uiPriority="60" w:unhideWhenUsed="0"/>
+    <w:lsdException w:name="Light List Accent 1" w:semiHidden="0" w:uiPriority="61" w:unhideWhenUsed="0"/>
+    <w:lsdException w:name="Light Grid Accent 1" w:semiHidden="0" w:uiPriority="62" w:unhideWhenUsed="0"/>
+    <w:lsdException w:name="Medium Shading 1 Accent 1" w:semiHidden="0" w:uiPriority="63" w:unhideWhenUsed="0"/>
+    <w:lsdException w:name="Medium Shading 2 Accent 1" w:semiHidden="0" w:uiPriority="64" w:unhideWhenUsed="0"/>
+    <w:lsdException w:name="Medium List 1 Accent 1" w:semiHidden="0" w:uiPriority="65" w:unhideWhenUsed="0"/>
+    <w:lsdException w:name="Revision" w:unhideWhenUsed="0"/>
+    <w:lsdException w:name="List Paragraph" w:semiHidden="0" w:uiPriority="34" w:unhideWhenUsed="0" w:qFormat="1"/>
+    <w:lsdException w:name="Quote" w:semiHidden="0" w:uiPriority="29" w:unhideWhenUsed="0" w:qFormat="1"/>
+    <w:lsdException w:name="Intense Quote" w:semiHidden="0" w:uiPriority="30" w:unhideWhenUsed="0" w:qFormat="1"/>
+    <w:lsdException w:name="Medium List 2 Accent 1" w:semiHidden="0" w:uiPriority="66" w:unhideWhenUsed="0"/>
+    <w:lsdException w:name="Medium Grid 1 Accent 1" w:semiHidden="0" w:uiPriority="67" w:unhideWhenUsed="0"/>
+    <w:lsdException w:name="Medium Grid 2 Accent 1" w:semiHidden="0" w:uiPriority="68" w:unhideWhenUsed="0"/>
+    <w:lsdException w:name="Medium Grid 3 Accent 1" w:semiHidden="0" w:uiPriority="69" w:unhideWhenUsed="0"/>
+    <w:lsdException w:name="Dark List Accent 1" w:semiHidden="0" w:uiPriority="70" w:unhideWhenUsed="0"/>
+    <w:lsdException w:name="Colorful Shading Accent 1" w:semiHidden="0" w:uiPriority="71" w:unhideWhenUsed="0"/>
+    <w:lsdException w:name="Colorful List Accent 1" w:semiHidden="0" w:uiPriority="72" w:unhideWhenUsed="0"/>
+    <w:lsdException w:name="Colorful Grid Accent 1" w:semiHidden="0" w:uiPriority="73" w:unhideWhenUsed="0"/>
+    <w:lsdException w:name="Light Shading Accent 2" w:semiHidden="0" w:uiPriority="60" w:unhideWhenUsed="0"/>
+    <w:lsdException w:name="Light List Accent 2" w:semiHidden="0" w:uiPriority="61" w:unhideWhenUsed="0"/>
+    <w:lsdException w:name="Light Grid Accent 2" w:semiHidden="0" w:uiPriority="62" w:unhideWhenUsed="0"/>
+    <w:lsdException w:name="Medium Shading 1 Accent 2" w:semiHidden="0" w:uiPriority="63" w:unhideWhenUsed="0"/>
+    <w:lsdException w:name="Medium Shading 2 Accent 2" w:semiHidden="0" w:uiPriority="64" w:unhideWhenUsed="0"/>
+    <w:lsdException w:name="Medium List 1 Accent 2" w:semiHidden="0" w:uiPriority="65" w:unhideWhenUsed="0"/>
+    <w:lsdException w:name="Medium List 2 Accent 2" w:semiHidden="0" w:uiPriority="66" w:unhideWhenUsed="0"/>
+    <w:lsdException w:name="Medium Grid 1 Accent 2" w:semiHidden="0" w:uiPriority="67" w:unhideWhenUsed="0"/>
+    <w:lsdException w:name="Medium Grid 2 Accent 2" w:semiHidden="0" w:uiPriority="68" w:unhideWhenUsed="0"/>
+    <w:lsdException w:name="Medium Grid 3 Accent 2" w:semiHidden="0" w:uiPriority="69" w:unhideWhenUsed="0"/>
+    <w:lsdException w:name="Dark List Accent 2" w:semiHidden="0" w:uiPriority="70" w:unhideWhenUsed="0"/>
+    <w:lsdException w:name="Colorful Shading Accent 2" w:semiHidden="0" w:uiPriority="71" w:unhideWhenUsed="0"/>
+    <w:lsdException w:name="Colorful List Accent 2" w:semiHidden="0" w:uiPriority="72" w:unhideWhenUsed="0"/>
+    <w:lsdException w:name="Colorful Grid Accent 2" w:semiHidden="0" w:uiPriority="73" w:unhideWhenUsed="0"/>
+    <w:lsdException w:name="Light Shading Accent 3" w:semiHidden="0" w:uiPriority="60" w:unhideWhenUsed="0"/>
+    <w:lsdException w:name="Light List Accent 3" w:semiHidden="0" w:uiPriority="61" w:unhideWhenUsed="0"/>
+    <w:lsdException w:name="Light Grid Accent 3" w:semiHidden="0" w:uiPriority="62" w:unhideWhenUsed="0"/>
+    <w:lsdException w:name="Medium Shading 1 Accent 3" w:semiHidden="0" w:uiPriority="63" w:unhideWhenUsed="0"/>
+    <w:lsdException w:name="Medium Shading 2 Accent 3" w:semiHidden="0" w:uiPriority="64" w:unhideWhenUsed="0"/>
+    <w:lsdException w:name="Medium List 1 Accent 3" w:semiHidden="0" w:uiPriority="65" w:unhideWhenUsed="0"/>
+    <w:lsdException w:name="Medium List 2 Accent 3" w:semiHidden="0" w:uiPriority="66" w:unhideWhenUsed="0"/>
+    <w:lsdException w:name="Medium Grid 1 Accent 3" w:semiHidden="0" w:uiPriority="67" w:unhideWhenUsed="0"/>
+    <w:lsdException w:name="Medium Grid 2 Accent 3" w:semiHidden="0" w:uiPriority="68" w:unhideWhenUsed="0"/>
+    <w:lsdException w:name="Medium Grid 3 Accent 3" w:semiHidden="0" w:uiPriority="69" w:unhideWhenUsed="0"/>
+    <w:lsdException w:name="Dark List Accent 3" w:semiHidden="0" w:uiPriority="70" w:unhideWhenUsed="0"/>
+    <w:lsdException w:name="Colorful Shading Accent 3" w:semiHidden="0" w:uiPriority="71" w:unhideWhenUsed="0"/>
+    <w:lsdException w:name="Colorful List Accent 3" w:semiHidden="0" w:uiPriority="72" w:unhideWhenUsed="0"/>
+    <w:lsdException w:name="Colorful Grid Accent 3" w:semiHidden="0" w:uiPriority="73" w:unhideWhenUsed="0"/>
+    <w:lsdException w:name="Light Shading Accent 4" w:semiHidden="0" w:uiPriority="60" w:unhideWhenUsed="0"/>
+    <w:lsdException w:name="Light List Accent 4" w:semiHidden="0" w:uiPriority="61" w:unhideWhenUsed="0"/>
+    <w:lsdException w:name="Light Grid Accent 4" w:semiHidden="0" w:uiPriority="62" w:unhideWhenUsed="0"/>
+    <w:lsdException w:name="Medium Shading 1 Accent 4" w:semiHidden="0" w:uiPriority="63" w:unhideWhenUsed="0"/>
+    <w:lsdException w:name="Medium Shading 2 Accent 4" w:semiHidden="0" w:uiPriority="64" w:unhideWhenUsed="0"/>
+    <w:lsdException w:name="Medium List 1 Accent 4" w:semiHidden="0" w:uiPriority="65" w:unhideWhenUsed="0"/>
+    <w:lsdException w:name="Medium List 2 Accent 4" w:semiHidden="0" w:uiPriority="66" w:unhideWhenUsed="0"/>
+    <w:lsdException w:name="Medium Grid 1 Accent 4" w:semiHidden="0" w:uiPriority="67" w:unhideWhenUsed="0"/>
+    <w:lsdException w:name="Medium Grid 2 Accent 4" w:semiHidden="0" w:uiPriority="68" w:unhideWhenUsed="0"/>
+    <w:lsdException w:name="Medium Grid 3 Accent 4" w:semiHidden="0" w:uiPriority="69" w:unhideWhenUsed="0"/>
+    <w:lsdException w:name="Dark List Accent 4" w:semiHidden="0" w:uiPriority="70" w:unhideWhenUsed="0"/>
+    <w:lsdException w:name="Colorful Shading Accent 4" w:semiHidden="0" w:uiPriority="71" w:unhideWhenUsed="0"/>
+    <w:lsdException w:name="Colorful List Accent 4" w:semiHidden="0" w:uiPriority="72" w:unhideWhenUsed="0"/>
+    <w:lsdException w:name="Colorful Grid Accent 4" w:semiHidden="0" w:uiPriority="73" w:unhideWhenUsed="0"/>
+    <w:lsdException w:name="Light Shading Accent 5" w:semiHidden="0" w:uiPriority="60" w:unhideWhenUsed="0"/>
+    <w:lsdException w:name="Light List Accent 5" w:semiHidden="0" w:uiPriority="61" w:unhideWhenUsed="0"/>
+    <w:lsdException w:name="Light Grid Accent 5" w:semiHidden="0" w:uiPriority="62" w:unhideWhenUsed="0"/>
+    <w:lsdException w:name="Medium Shading 1 Accent 5" w:semiHidden="0" w:uiPriority="63" w:unhideWhenUsed="0"/>
+    <w:lsdException w:name="Medium Shading 2 Accent 5" w:semiHidden="0" w:uiPriority="64" w:unhideWhenUsed="0"/>
+    <w:lsdException w:name="Medium List 1 Accent 5" w:semiHidden="0" w:uiPriority="65" w:unhideWhenUsed="0"/>
+    <w:lsdException w:name="Medium List 2 Accent 5" w:semiHidden="0" w:uiPriority="66" w:unhideWhenUsed="0"/>
+    <w:lsdException w:name="Medium Grid 1 Accent 5" w:semiHidden="0" w:uiPriority="67" w:unhideWhenUsed="0"/>
+    <w:lsdException w:name="Medium Grid 2 Accent 5" w:semiHidden="0" w:uiPriority="68" w:unhideWhenUsed="0"/>
+    <w:lsdException w:name="Medium Grid 3 Accent 5" w:semiHidden="0" w:uiPriority="69" w:unhideWhenUsed="0"/>
+    <w:lsdException w:name="Dark List Accent 5" w:semiHidden="0" w:uiPriority="70" w:unhideWhenUsed="0"/>
+    <w:lsdException w:name="Colorful Shading Accent 5" w:semiHidden="0" w:uiPriority="71" w:unhideWhenUsed="0"/>
+    <w:lsdException w:name="Colorful List Accent 5" w:semiHidden="0" w:uiPriority="72" w:unhideWhenUsed="0"/>
+    <w:lsdException w:name="Colorful Grid Accent 5" w:semiHidden="0" w:uiPriority="73" w:unhideWhenUsed="0"/>
+    <w:lsdException w:name="Light Shading Accent 6" w:semiHidden="0" w:uiPriority="60" w:unhideWhenUsed="0"/>
+    <w:lsdException w:name="Light List Accent 6" w:semiHidden="0" w:uiPriority="61" w:unhideWhenUsed="0"/>
+    <w:lsdException w:name="Light Grid Accent 6" w:semiHidden="0" w:uiPriority="62" w:unhideWhenUsed="0"/>
+    <w:lsdException w:name="Medium Shading 1 Accent 6" w:semiHidden="0" w:uiPriority="63" w:unhideWhenUsed="0"/>
+    <w:lsdException w:name="Medium Shading 2 Accent 6" w:semiHidden="0" w:uiPriority="64" w:unhideWhenUsed="0"/>
+    <w:lsdException w:name="Medium List 1 Accent 6" w:semiHidden="0" w:uiPriority="65" w:unhideWhenUsed="0"/>
+    <w:lsdException w:name="Medium List 2 Accent 6" w:semiHidden="0" w:uiPriority="66" w:unhideWhenUsed="0"/>
+    <w:lsdException w:name="Medium Grid 1 Accent 6" w:semiHidden="0" w:uiPriority="67" w:unhideWhenUsed="0"/>
+    <w:lsdException w:name="Medium Grid 2 Accent 6" w:semiHidden="0" w:uiPriority="68" w:unhideWhenUsed="0"/>
+    <w:lsdException w:name="Medium Grid 3 Accent 6" w:semiHidden="0" w:uiPriority="69" w:unhideWhenUsed="0"/>
+    <w:lsdException w:name="Dark List Accent 6" w:semiHidden="0" w:uiPriority="70" w:unhideWhenUsed="0"/>
+    <w:lsdException w:name="Colorful Shading Accent 6" w:semiHidden="0" w:uiPriority="71" w:unhideWhenUsed="0"/>
+    <w:lsdException w:name="Colorful List Accent 6" w:semiHidden="0" w:uiPriority="72" w:unhideWhenUsed="0"/>
+    <w:lsdException w:name="Colorful Grid Accent 6" w:semiHidden="0" w:uiPriority="73" w:unhideWhenUsed="0"/>
+    <w:lsdException w:name="Subtle Emphasis" w:semiHidden="0" w:uiPriority="19" w:unhideWhenUsed="0" w:qFormat="1"/>
+    <w:lsdException w:name="Intense Emphasis" w:semiHidden="0" w:uiPriority="21" w:unhideWhenUsed="0" w:qFormat="1"/>
+    <w:lsdException w:name="Subtle Reference" w:semiHidden="0" w:uiPriority="31" w:unhideWhenUsed="0" w:qFormat="1"/>
+    <w:lsdException w:name="Intense Reference" w:semiHidden="0" w:uiPriority="32" w:unhideWhenUsed="0" w:qFormat="1"/>
+    <w:lsdException w:name="Book Title" w:semiHidden="0" w:uiPriority="33" w:unhideWhenUsed="0" w:qFormat="1"/>
+    <w:lsdException w:name="Bibliography" w:uiPriority="37"/>
+    <w:lsdException w:name="TOC Heading" w:uiPriority="39" w:qFormat="1"/>
+  </w:latentStyles>
+  <w:style w:type="paragraph" w:default="1" w:styleId="Normal">
+    <w:name w:val="Normal"/>
+    <w:qFormat/>
+    <w:rsid w:val="00993381"/>
+    <w:pPr>
+      <w:widowControl w:val="0"/>
+      <w:suppressAutoHyphens/>
+      <w:overflowPunct w:val="0"/>
+      <w:autoSpaceDE w:val="0"/>
+      <w:autoSpaceDN w:val="0"/>
+      <w:spacing w:after="0" w:line="240" w:lineRule="auto"/>
+      <w:textAlignment w:val="baseline"/>
+    </w:pPr>
+    <w:rPr>
+      <w:rFonts w:ascii="Calibri" w:eastAsiaTheme="minorEastAsia" w:hAnsi="Calibri"/>
+      <w:kern w:val="3"/>
+      <w:lang w:eastAsia="tr-TR"/>
+    </w:rPr>
+  </w:style>
+  <w:style w:type="paragraph" w:styleId="Balk2">
+    <w:name w:val="heading 2"/>
+    <w:basedOn w:val="Normal"/>
+    <w:link w:val="Balk2Char"/>
+    <w:uiPriority w:val="9"/>
+    <w:qFormat/>
+    <w:rsid w:val="00993381"/>
+    <w:pPr>
+      <w:widowControl/>
+      <w:suppressAutoHyphens w:val="0"/>
+      <w:overflowPunct/>
+      <w:autoSpaceDE/>
+      <w:autoSpaceDN/>
+      <w:spacing w:before="100" w:beforeAutospacing="1" w:after="100" w:afterAutospacing="1"/>
+      <w:textAlignment w:val="auto"/>
+      <w:outlineLvl w:val="1"/>
+    </w:pPr>
+    <w:rPr>
+      <w:rFonts w:ascii="Times New Roman" w:eastAsia="Times New Roman" w:hAnsi="Times New Roman" w:cs="Times New Roman"/>
+      <w:b/>
+      <w:bCs/>
+      <w:kern w:val="0"/>
+      <w:sz w:val="36"/>
+      <w:szCs w:val="36"/>
+    </w:rPr>
+  </w:style>
+  <w:style w:type="paragraph" w:styleId="Balk3">
+    <w:name w:val="heading 3"/>
+    <w:basedOn w:val="Normal"/>
+    <w:link w:val="Balk3Char"/>
+    <w:uiPriority w:val="9"/>
+    <w:qFormat/>
+    <w:rsid w:val="00993381"/>
+    <w:pPr>
+      <w:widowControl/>
+      <w:suppressAutoHyphens w:val="0"/>
+      <w:overflowPunct/>
+      <w:autoSpaceDE/>
+      <w:autoSpaceDN/>
+      <w:spacing w:before="100" w:beforeAutospacing="1" w:after="100" w:afterAutospacing="1"/>
+      <w:textAlignment w:val="auto"/>
+      <w:outlineLvl w:val="2"/>
+    </w:pPr>
+    <w:rPr>
+      <w:rFonts w:ascii="Times New Roman" w:eastAsia="Times New Roman" w:hAnsi="Times New Roman" w:cs="Times New Roman"/>
+      <w:b/>
+      <w:bCs/>
+      <w:kern w:val="0"/>
+      <w:sz w:val="27"/>
+      <w:szCs w:val="27"/>
+    </w:rPr>
+  </w:style>
+  <w:style w:type="character" w:default="1" w:styleId="VarsaylanParagrafYazTipi">
+    <w:name w:val="Default Paragraph Font"/>
+    <w:uiPriority w:val="1"/>
+    <w:semiHidden/>
+    <w:unhideWhenUsed/>
+  </w:style>
+  <w:style w:type="table" w:default="1" w:styleId="NormalTablo">
+    <w:name w:val="Normal Table"/>
+    <w:uiPriority w:val="99"/>
+    <w:semiHidden/>
+    <w:unhideWhenUsed/>
+    <w:tblPr>
+      <w:tblInd w:w="0" w:type="dxa"/>
+      <w:tblCellMar>
+        <w:top w:w="0" w:type="dxa"/>
+        <w:left w:w="108" w:type="dxa"/>
+        <w:bottom w:w="0" w:type="dxa"/>
+        <w:right w:w="108" w:type="dxa"/>
+      </w:tblCellMar>
+    </w:tblPr>
+  </w:style>
+  <w:style w:type="numbering" w:default="1" w:styleId="ListeYok">
+    <w:name w:val="No List"/>
+    <w:uiPriority w:val="99"/>
+    <w:semiHidden/>
+    <w:unhideWhenUsed/>
+  </w:style>
+  <w:style w:type="character" w:customStyle="1" w:styleId="Balk2Char">
+    <w:name w:val="Başlık 2 Char"/>
+    <w:basedOn w:val="VarsaylanParagrafYazTipi"/>
+    <w:link w:val="Balk2"/>
+    <w:uiPriority w:val="9"/>
+    <w:rsid w:val="00993381"/>
+    <w:rPr>
+      <w:rFonts w:ascii="Times New Roman" w:eastAsia="Times New Roman" w:hAnsi="Times New Roman" w:cs="Times New Roman"/>
+      <w:b/>
+      <w:bCs/>
+      <w:sz w:val="36"/>
+      <w:szCs w:val="36"/>
+      <w:lang w:eastAsia="tr-TR"/>
+    </w:rPr>
+  </w:style>
+  <w:style w:type="character" w:customStyle="1" w:styleId="Balk3Char">
+    <w:name w:val="Başlık 3 Char"/>
+    <w:basedOn w:val="VarsaylanParagrafYazTipi"/>
+    <w:link w:val="Balk3"/>
     <w:uiPriority w:val="9"/>
     <w:rsid w:val="00993381"/>
     <w:rPr>
@@ -2123,7 +3207,7 @@
   <a:extraClrSchemeLst/>
   <a:extLst>
     <a:ext uri="{05A4C25C-085E-4340-85A3-A5531E510DB2}">
-      <thm15:themeFamily xmlns:thm15="http://schemas.microsoft.com/office/thememl/2012/main" name="Office Theme" id="{62F939B6-93AF-4DB8-9C6B-D6C7DFDC589F}" vid="{4A3C46E8-61CC-4603-A589-7422A47A8E4A}"/>
+      <thm15:themeFamily xmlns:thm15="http://schemas.microsoft.com/office/thememl/2012/main" xmlns="" name="Office Theme" id="{62F939B6-93AF-4DB8-9C6B-D6C7DFDC589F}" vid="{4A3C46E8-61CC-4603-A589-7422A47A8E4A}"/>
     </a:ext>
   </a:extLst>
 </a:theme>

</xml_diff>